<commit_message>
Updated website for sep 2021
</commit_message>
<xml_diff>
--- a/resume/Pascal_Jardin.docx
+++ b/resume/Pascal_Jardin.docx
@@ -1,19 +1,19 @@
 
 <file path=word/document.xml><?xml version="1.0" encoding="utf-8"?>
-<w:document xmlns:wpc="http://schemas.microsoft.com/office/word/2010/wordprocessingCanvas" xmlns:cx="http://schemas.microsoft.com/office/drawing/2014/chartex" xmlns:cx1="http://schemas.microsoft.com/office/drawing/2015/9/8/chartex" xmlns:cx2="http://schemas.microsoft.com/office/drawing/2015/10/21/chartex" xmlns:cx3="http://schemas.microsoft.com/office/drawing/2016/5/9/chartex" xmlns:cx4="http://schemas.microsoft.com/office/drawing/2016/5/10/chartex" xmlns:cx5="http://schemas.microsoft.com/office/drawing/2016/5/11/chartex" xmlns:cx6="http://schemas.microsoft.com/office/drawing/2016/5/12/chartex" xmlns:cx7="http://schemas.microsoft.com/office/drawing/2016/5/13/chartex" xmlns:cx8="http://schemas.microsoft.com/office/drawing/2016/5/14/chartex" xmlns:mc="http://schemas.openxmlformats.org/markup-compatibility/2006" xmlns:aink="http://schemas.microsoft.com/office/drawing/2016/ink" xmlns:am3d="http://schemas.microsoft.com/office/drawing/2017/model3d" xmlns:o="urn:schemas-microsoft-com:office:office" xmlns:r="http://schemas.openxmlformats.org/officeDocument/2006/relationships" xmlns:m="http://schemas.openxmlformats.org/officeDocument/2006/math" xmlns:v="urn:schemas-microsoft-com:vml" xmlns:wp14="http://schemas.microsoft.com/office/word/2010/wordprocessingDrawing" xmlns:wp="http://schemas.openxmlformats.org/drawingml/2006/wordprocessingDrawing" xmlns:w10="urn:schemas-microsoft-com:office:word" xmlns:w="http://schemas.openxmlformats.org/wordprocessingml/2006/main" xmlns:w14="http://schemas.microsoft.com/office/word/2010/wordml" xmlns:w15="http://schemas.microsoft.com/office/word/2012/wordml" xmlns:w16cex="http://schemas.microsoft.com/office/word/2018/wordml/cex" xmlns:w16cid="http://schemas.microsoft.com/office/word/2016/wordml/cid" xmlns:w16="http://schemas.microsoft.com/office/word/2018/wordml" xmlns:w16se="http://schemas.microsoft.com/office/word/2015/wordml/symex" xmlns:wpg="http://schemas.microsoft.com/office/word/2010/wordprocessingGroup" xmlns:wpi="http://schemas.microsoft.com/office/word/2010/wordprocessingInk" xmlns:wne="http://schemas.microsoft.com/office/word/2006/wordml" xmlns:wps="http://schemas.microsoft.com/office/word/2010/wordprocessingShape" mc:Ignorable="w14 w15 w16se w16cid w16 w16cex wp14">
+<w:document xmlns:wpc="http://schemas.microsoft.com/office/word/2010/wordprocessingCanvas" xmlns:cx="http://schemas.microsoft.com/office/drawing/2014/chartex" xmlns:cx1="http://schemas.microsoft.com/office/drawing/2015/9/8/chartex" xmlns:cx2="http://schemas.microsoft.com/office/drawing/2015/10/21/chartex" xmlns:cx3="http://schemas.microsoft.com/office/drawing/2016/5/9/chartex" xmlns:cx4="http://schemas.microsoft.com/office/drawing/2016/5/10/chartex" xmlns:cx5="http://schemas.microsoft.com/office/drawing/2016/5/11/chartex" xmlns:cx6="http://schemas.microsoft.com/office/drawing/2016/5/12/chartex" xmlns:cx7="http://schemas.microsoft.com/office/drawing/2016/5/13/chartex" xmlns:cx8="http://schemas.microsoft.com/office/drawing/2016/5/14/chartex" xmlns:mc="http://schemas.openxmlformats.org/markup-compatibility/2006" xmlns:aink="http://schemas.microsoft.com/office/drawing/2016/ink" xmlns:am3d="http://schemas.microsoft.com/office/drawing/2017/model3d" xmlns:o="urn:schemas-microsoft-com:office:office" xmlns:r="http://schemas.openxmlformats.org/officeDocument/2006/relationships" xmlns:m="http://schemas.openxmlformats.org/officeDocument/2006/math" xmlns:v="urn:schemas-microsoft-com:vml" xmlns:wp14="http://schemas.microsoft.com/office/word/2010/wordprocessingDrawing" xmlns:wp="http://schemas.openxmlformats.org/drawingml/2006/wordprocessingDrawing" xmlns:w10="urn:schemas-microsoft-com:office:word" xmlns:w="http://schemas.openxmlformats.org/wordprocessingml/2006/main" xmlns:w14="http://schemas.microsoft.com/office/word/2010/wordml" xmlns:w15="http://schemas.microsoft.com/office/word/2012/wordml" xmlns:w16cex="http://schemas.microsoft.com/office/word/2018/wordml/cex" xmlns:w16cid="http://schemas.microsoft.com/office/word/2016/wordml/cid" xmlns:w16="http://schemas.microsoft.com/office/word/2018/wordml" xmlns:w16sdtdh="http://schemas.microsoft.com/office/word/2020/wordml/sdtdatahash" xmlns:w16se="http://schemas.microsoft.com/office/word/2015/wordml/symex" xmlns:wpg="http://schemas.microsoft.com/office/word/2010/wordprocessingGroup" xmlns:wpi="http://schemas.microsoft.com/office/word/2010/wordprocessingInk" xmlns:wne="http://schemas.microsoft.com/office/word/2006/wordml" xmlns:wps="http://schemas.microsoft.com/office/word/2010/wordprocessingShape" mc:Ignorable="w14 w15 w16se w16cid w16 w16cex w16sdtdh wp14">
   <w:body>
     <w:p>
       <w:pPr>
-        <w:spacing w:after="0"/>
-        <w:jc w:val="center"/>
+        <w:spacing w:after="0" w:line="480" w:lineRule="auto"/>
+        <w:ind w:firstLine="720"/>
         <w:rPr>
           <w:rFonts w:ascii="Corbel" w:hAnsi="Corbel"/>
           <w:b/>
           <w:bCs/>
           <w:smallCaps/>
           <w:color w:val="006650"/>
-          <w:sz w:val="50"/>
-          <w:szCs w:val="50"/>
+          <w:sz w:val="24"/>
+          <w:szCs w:val="24"/>
         </w:rPr>
       </w:pPr>
       <w:bookmarkStart w:id="0" w:name="_Hlk28699064"/>
@@ -24,7 +24,11 @@
       <w:bookmarkStart w:id="5" w:name="_Hlk13815786"/>
       <w:bookmarkStart w:id="6" w:name="_Hlk13817546"/>
       <w:bookmarkStart w:id="7" w:name="_Hlk14353510"/>
-      <w:r>
+    </w:p>
+    <w:p>
+      <w:pPr>
+        <w:spacing w:after="0"/>
+        <w:jc w:val="center"/>
         <w:rPr>
           <w:rFonts w:ascii="Corbel" w:hAnsi="Corbel"/>
           <w:b/>
@@ -34,130 +38,18 @@
           <w:sz w:val="50"/>
           <w:szCs w:val="50"/>
         </w:rPr>
-        <w:t>Pascal Jardin</w:t>
-      </w:r>
-    </w:p>
-    <w:p>
-      <w:pPr>
-        <w:spacing w:after="0"/>
-        <w:jc w:val="center"/>
+      </w:pPr>
+      <w:r>
         <w:rPr>
           <w:rFonts w:ascii="Corbel" w:hAnsi="Corbel"/>
           <w:b/>
           <w:bCs/>
           <w:smallCaps/>
           <w:color w:val="006650"/>
-          <w:sz w:val="32"/>
-          <w:szCs w:val="32"/>
-        </w:rPr>
-      </w:pPr>
-      <w:r>
-        <w:rPr>
-          <w:rFonts w:ascii="Corbel" w:hAnsi="Corbel"/>
-          <w:b/>
-          <w:bCs/>
-          <w:smallCaps/>
-          <w:color w:val="006650"/>
-          <w:sz w:val="32"/>
-          <w:szCs w:val="32"/>
-        </w:rPr>
-        <w:t xml:space="preserve">Front End </w:t>
-      </w:r>
-      <w:r>
-        <w:rPr>
-          <w:rFonts w:ascii="Corbel" w:hAnsi="Corbel"/>
-          <w:b/>
-          <w:bCs/>
-          <w:smallCaps/>
-          <w:color w:val="006650"/>
-          <w:sz w:val="32"/>
-          <w:szCs w:val="32"/>
-        </w:rPr>
-        <w:t xml:space="preserve">Developer </w:t>
-      </w:r>
-      <w:r>
-        <w:rPr>
-          <w:rFonts w:ascii="Corbel" w:hAnsi="Corbel"/>
-          <w:b/>
-          <w:bCs/>
-          <w:smallCaps/>
-          <w:color w:val="006650"/>
-          <w:sz w:val="32"/>
-          <w:szCs w:val="32"/>
-        </w:rPr>
-        <w:sym w:font="Symbol" w:char="F0BD"/>
-      </w:r>
-      <w:r>
-        <w:rPr>
-          <w:rFonts w:ascii="Corbel" w:hAnsi="Corbel"/>
-          <w:b/>
-          <w:bCs/>
-          <w:smallCaps/>
-          <w:color w:val="006650"/>
-          <w:sz w:val="32"/>
-          <w:szCs w:val="32"/>
-        </w:rPr>
-        <w:t xml:space="preserve"> </w:t>
-      </w:r>
-      <w:r>
-        <w:rPr>
-          <w:rFonts w:ascii="Corbel" w:hAnsi="Corbel"/>
-          <w:b/>
-          <w:bCs/>
-          <w:smallCaps/>
-          <w:color w:val="006650"/>
-          <w:sz w:val="32"/>
-          <w:szCs w:val="32"/>
-        </w:rPr>
-        <w:t>Back End</w:t>
-      </w:r>
-      <w:r>
-        <w:rPr>
-          <w:rFonts w:ascii="Corbel" w:hAnsi="Corbel"/>
-          <w:b/>
-          <w:bCs/>
-          <w:smallCaps/>
-          <w:color w:val="006650"/>
-          <w:sz w:val="32"/>
-          <w:szCs w:val="32"/>
-        </w:rPr>
-        <w:t xml:space="preserve"> Developer </w:t>
-      </w:r>
-      <w:r>
-        <w:rPr>
-          <w:rFonts w:ascii="Corbel" w:hAnsi="Corbel"/>
-          <w:b/>
-          <w:bCs/>
-          <w:smallCaps/>
-          <w:color w:val="006650"/>
-          <w:sz w:val="32"/>
-          <w:szCs w:val="32"/>
-        </w:rPr>
-        <w:sym w:font="Symbol" w:char="F0BD"/>
-      </w:r>
-      <w:r>
-        <w:rPr>
-          <w:rFonts w:ascii="Corbel" w:hAnsi="Corbel"/>
-          <w:b/>
-          <w:bCs/>
-          <w:smallCaps/>
-          <w:color w:val="006650"/>
-          <w:sz w:val="32"/>
-          <w:szCs w:val="32"/>
-        </w:rPr>
-        <w:t xml:space="preserve"> </w:t>
-      </w:r>
-      <w:r>
-        <w:rPr>
-          <w:rFonts w:ascii="Corbel" w:hAnsi="Corbel"/>
-          <w:b/>
-          <w:bCs/>
-          <w:smallCaps/>
-          <w:color w:val="006650"/>
-          <w:sz w:val="32"/>
-          <w:szCs w:val="32"/>
-        </w:rPr>
-        <w:t>iOS/Android Developer</w:t>
+          <w:sz w:val="50"/>
+          <w:szCs w:val="50"/>
+        </w:rPr>
+        <w:t>Pascal Jardin</w:t>
       </w:r>
     </w:p>
     <w:p>
@@ -298,15 +190,38 @@
           <w:t>www.linkedin.com/in/PascalJardin/</w:t>
         </w:r>
       </w:hyperlink>
-    </w:p>
-    <w:bookmarkEnd w:id="0"/>
-    <w:bookmarkEnd w:id="1"/>
-    <w:bookmarkEnd w:id="2"/>
-    <w:bookmarkEnd w:id="3"/>
-    <w:bookmarkEnd w:id="4"/>
-    <w:bookmarkEnd w:id="5"/>
-    <w:bookmarkEnd w:id="6"/>
-    <w:bookmarkEnd w:id="7"/>
+      <w:r>
+        <w:rPr>
+          <w:rStyle w:val="Hyperlink"/>
+          <w:rFonts w:cstheme="minorHAnsi"/>
+          <w:color w:val="000000" w:themeColor="text1"/>
+          <w:sz w:val="20"/>
+          <w:szCs w:val="20"/>
+          <w:u w:val="none"/>
+        </w:rPr>
+        <w:t xml:space="preserve"> </w:t>
+      </w:r>
+      <w:bookmarkEnd w:id="0"/>
+      <w:bookmarkEnd w:id="1"/>
+      <w:bookmarkEnd w:id="2"/>
+      <w:bookmarkEnd w:id="3"/>
+      <w:bookmarkEnd w:id="4"/>
+      <w:bookmarkEnd w:id="5"/>
+      <w:bookmarkEnd w:id="6"/>
+      <w:bookmarkEnd w:id="7"/>
+    </w:p>
+    <w:p>
+      <w:pPr>
+        <w:spacing w:after="0"/>
+        <w:jc w:val="center"/>
+        <w:rPr>
+          <w:rFonts w:cstheme="minorHAnsi"/>
+          <w:color w:val="000000" w:themeColor="text1"/>
+          <w:sz w:val="20"/>
+          <w:szCs w:val="20"/>
+        </w:rPr>
+      </w:pPr>
+    </w:p>
     <w:p>
       <w:pPr>
         <w:pBdr>
@@ -319,26 +234,13 @@
           <w:color w:val="006650"/>
         </w:rPr>
       </w:pPr>
-    </w:p>
-    <w:p>
-      <w:pPr>
-        <w:pBdr>
-          <w:bottom w:val="single" w:sz="8" w:space="1" w:color="auto"/>
-        </w:pBdr>
+      <w:r>
         <w:rPr>
           <w:rFonts w:ascii="Corbel" w:hAnsi="Corbel" w:cs="Calibri"/>
           <w:b/>
           <w:smallCaps/>
           <w:color w:val="006650"/>
         </w:rPr>
-      </w:pPr>
-      <w:r>
-        <w:rPr>
-          <w:rFonts w:ascii="Corbel" w:hAnsi="Corbel" w:cs="Calibri"/>
-          <w:b/>
-          <w:smallCaps/>
-          <w:color w:val="006650"/>
-        </w:rPr>
         <w:t>Summary and Key Skills</w:t>
       </w:r>
     </w:p>
@@ -365,7 +267,7 @@
           <w:bCs/>
           <w:color w:val="006650"/>
         </w:rPr>
-        <w:t>C</w:t>
+        <w:t>Computer</w:t>
       </w:r>
       <w:r>
         <w:rPr>
@@ -373,7 +275,7 @@
           <w:bCs/>
           <w:color w:val="006650"/>
         </w:rPr>
-        <w:t xml:space="preserve">omputer </w:t>
+        <w:t xml:space="preserve"> </w:t>
       </w:r>
       <w:r>
         <w:rPr>
@@ -381,7 +283,7 @@
           <w:bCs/>
           <w:color w:val="006650"/>
         </w:rPr>
-        <w:t>S</w:t>
+        <w:t>Scientist</w:t>
       </w:r>
       <w:r>
         <w:rPr>
@@ -389,10 +291,13 @@
           <w:bCs/>
           <w:color w:val="006650"/>
         </w:rPr>
-        <w:t xml:space="preserve">cientist </w:t>
-      </w:r>
-      <w:r>
-        <w:t xml:space="preserve">with </w:t>
+        <w:t xml:space="preserve"> </w:t>
+      </w:r>
+      <w:r>
+        <w:t>with</w:t>
+      </w:r>
+      <w:r>
+        <w:t xml:space="preserve"> </w:t>
       </w:r>
       <w:r>
         <w:t>successful</w:t>
@@ -404,7 +309,13 @@
         <w:t xml:space="preserve">working </w:t>
       </w:r>
       <w:r>
-        <w:t xml:space="preserve">in remote, distributed, </w:t>
+        <w:t>in</w:t>
+      </w:r>
+      <w:r>
+        <w:t xml:space="preserve"> </w:t>
+      </w:r>
+      <w:r>
+        <w:t xml:space="preserve">remote, distributed, </w:t>
       </w:r>
       <w:r>
         <w:t xml:space="preserve">global, </w:t>
@@ -521,16 +432,25 @@
       </w:r>
       <w:proofErr w:type="spellEnd"/>
       <w:r>
-        <w:t>, Postman</w:t>
-      </w:r>
-      <w:r>
-        <w:rPr>
-          <w:b/>
-          <w:bCs/>
-        </w:rPr>
         <w:t xml:space="preserve">, </w:t>
       </w:r>
       <w:r>
+        <w:t>Jenkins</w:t>
+      </w:r>
+      <w:r>
+        <w:t xml:space="preserve">, </w:t>
+      </w:r>
+      <w:r>
+        <w:t>Postman</w:t>
+      </w:r>
+      <w:r>
+        <w:rPr>
+          <w:b/>
+          <w:bCs/>
+        </w:rPr>
+        <w:t xml:space="preserve">, </w:t>
+      </w:r>
+      <w:r>
         <w:t>HTML, CSS, Java</w:t>
       </w:r>
       <w:r>
@@ -540,7 +460,13 @@
         <w:t>cript</w:t>
       </w:r>
       <w:r>
-        <w:t xml:space="preserve">, Java, C++, OOP, C, </w:t>
+        <w:t xml:space="preserve">, Java, </w:t>
+      </w:r>
+      <w:r>
+        <w:t xml:space="preserve">Java 16, </w:t>
+      </w:r>
+      <w:r>
+        <w:t xml:space="preserve">C++, OOP, C, </w:t>
       </w:r>
       <w:r>
         <w:t>C#,</w:t>
@@ -560,32 +486,55 @@
       </w:r>
       <w:proofErr w:type="spellEnd"/>
       <w:r>
-        <w:t xml:space="preserve">, bash, Linux, command line, VIM, APIs, AWS, AWS Lambda, AWS DynamoDB, Blender, 3d Animation, 3D Graphics, Unity, Reasct.js, SCSS.js, Node.js, Oodo.sh, jQuery, Visual Studio, Android Studio, XCode, Eclipse, Postman, </w:t>
-      </w:r>
-      <w:r>
-        <w:t>Ruby, Python, Git, SQL Server, PostgreSQL, MySQL, Access</w:t>
+        <w:t xml:space="preserve">, bash, Linux, command line, VIM, APIs, AWS Lambda, AWS DynamoDB, Blender, 3d Animation, 3D Graphics, Unity, </w:t>
+      </w:r>
+      <w:r>
+        <w:t>U</w:t>
+      </w:r>
+      <w:r>
+        <w:t xml:space="preserve">nreal </w:t>
+      </w:r>
+      <w:r>
+        <w:t>E</w:t>
+      </w:r>
+      <w:r>
+        <w:t>ngine</w:t>
       </w:r>
       <w:r>
         <w:t xml:space="preserve">, </w:t>
       </w:r>
       <w:r>
-        <w:t xml:space="preserve">ReSharper, Visual Studio, Visual Studio Code, </w:t>
-      </w:r>
-      <w:proofErr w:type="spellStart"/>
-      <w:r>
-        <w:t>FilemakerPro</w:t>
-      </w:r>
-      <w:proofErr w:type="spellEnd"/>
-      <w:r>
-        <w:t xml:space="preserve">, Mailchimp, </w:t>
-      </w:r>
-      <w:proofErr w:type="spellStart"/>
-      <w:r>
-        <w:t>CushyCMS</w:t>
-      </w:r>
-      <w:proofErr w:type="spellEnd"/>
-      <w:r>
-        <w:t xml:space="preserve">, PHP, </w:t>
+        <w:t>React</w:t>
+      </w:r>
+      <w:r>
+        <w:t xml:space="preserve">, </w:t>
+      </w:r>
+      <w:r>
+        <w:t>Spring Framework</w:t>
+      </w:r>
+      <w:r>
+        <w:t xml:space="preserve">, </w:t>
+      </w:r>
+      <w:r>
+        <w:t>Node.js, jQuery, Visual Studio, Android Studio, XCode, Eclipse, Postman</w:t>
+      </w:r>
+      <w:r>
+        <w:t xml:space="preserve">, Python, Git, SQL, </w:t>
+      </w:r>
+      <w:r>
+        <w:t>RabbitMQ</w:t>
+      </w:r>
+      <w:r>
+        <w:t>, MySQL,</w:t>
+      </w:r>
+      <w:r>
+        <w:t xml:space="preserve"> Mongo,</w:t>
+      </w:r>
+      <w:r>
+        <w:t xml:space="preserve"> Visual Studio</w:t>
+      </w:r>
+      <w:r>
+        <w:t xml:space="preserve">, </w:t>
       </w:r>
       <w:r>
         <w:t>Linux OS, Windows OS, Mac OS</w:t>
@@ -651,7 +600,19 @@
         <w:rPr>
           <w:rFonts w:eastAsia="Times New Roman" w:cstheme="minorHAnsi"/>
         </w:rPr>
-        <w:t xml:space="preserve">California State University, San Marcos </w:t>
+        <w:t>California State University</w:t>
+      </w:r>
+      <w:r>
+        <w:rPr>
+          <w:rFonts w:eastAsia="Times New Roman" w:cstheme="minorHAnsi"/>
+        </w:rPr>
+        <w:t xml:space="preserve"> </w:t>
+      </w:r>
+      <w:r>
+        <w:rPr>
+          <w:rFonts w:eastAsia="Times New Roman" w:cstheme="minorHAnsi"/>
+        </w:rPr>
+        <w:t xml:space="preserve">San Marcos </w:t>
       </w:r>
       <w:r>
         <w:rPr>
@@ -785,6 +746,8 @@
         </w:rPr>
         <w:t>xperience</w:t>
       </w:r>
+      <w:bookmarkStart w:id="8" w:name="_Hlk27048965"/>
+      <w:bookmarkStart w:id="9" w:name="_Hlk25914846"/>
     </w:p>
     <w:p>
       <w:pPr>
@@ -799,31 +762,107 @@
           <w:bCs/>
         </w:rPr>
       </w:pPr>
-      <w:bookmarkStart w:id="8" w:name="_Hlk27048965"/>
-      <w:bookmarkStart w:id="9" w:name="_Hlk25914846"/>
-      <w:r>
-        <w:rPr>
-          <w:rFonts w:cstheme="minorHAnsi"/>
-          <w:b/>
-          <w:bCs/>
-        </w:rPr>
-        <w:t>Instructor</w:t>
-      </w:r>
-      <w:r>
-        <w:rPr>
-          <w:rFonts w:cstheme="minorHAnsi"/>
-          <w:b/>
-          <w:bCs/>
-        </w:rPr>
-        <w:t xml:space="preserve"> | Fully Remote</w:t>
-      </w:r>
-      <w:r>
-        <w:rPr>
-          <w:rFonts w:cstheme="minorHAnsi"/>
-          <w:b/>
-          <w:bCs/>
-        </w:rPr>
-        <w:t>|</w:t>
+    </w:p>
+    <w:p>
+      <w:pPr>
+        <w:tabs>
+          <w:tab w:val="right" w:pos="10800"/>
+        </w:tabs>
+        <w:spacing w:before="120" w:after="0"/>
+        <w:jc w:val="both"/>
+        <w:rPr>
+          <w:rFonts w:cstheme="minorHAnsi"/>
+          <w:b/>
+          <w:bCs/>
+        </w:rPr>
+      </w:pPr>
+      <w:r>
+        <w:rPr>
+          <w:rFonts w:cstheme="minorHAnsi"/>
+          <w:b/>
+          <w:bCs/>
+        </w:rPr>
+        <w:t xml:space="preserve">Scientist | </w:t>
+      </w:r>
+      <w:r>
+        <w:rPr>
+          <w:rFonts w:cstheme="minorHAnsi"/>
+          <w:b/>
+          <w:bCs/>
+        </w:rPr>
+        <w:t>L</w:t>
+      </w:r>
+      <w:r>
+        <w:rPr>
+          <w:rFonts w:cstheme="minorHAnsi"/>
+          <w:b/>
+          <w:bCs/>
+        </w:rPr>
+        <w:t xml:space="preserve">ead </w:t>
+      </w:r>
+      <w:r>
+        <w:rPr>
+          <w:rFonts w:cstheme="minorHAnsi"/>
+          <w:b/>
+          <w:bCs/>
+        </w:rPr>
+        <w:t>F</w:t>
+      </w:r>
+      <w:r>
+        <w:rPr>
+          <w:rFonts w:cstheme="minorHAnsi"/>
+          <w:b/>
+          <w:bCs/>
+        </w:rPr>
+        <w:t xml:space="preserve">ront </w:t>
+      </w:r>
+      <w:r>
+        <w:rPr>
+          <w:rFonts w:cstheme="minorHAnsi"/>
+          <w:b/>
+          <w:bCs/>
+        </w:rPr>
+        <w:t>E</w:t>
+      </w:r>
+      <w:r>
+        <w:rPr>
+          <w:rFonts w:cstheme="minorHAnsi"/>
+          <w:b/>
+          <w:bCs/>
+        </w:rPr>
+        <w:t xml:space="preserve">nd </w:t>
+      </w:r>
+      <w:r>
+        <w:rPr>
+          <w:rFonts w:cstheme="minorHAnsi"/>
+          <w:b/>
+          <w:bCs/>
+        </w:rPr>
+        <w:t>D</w:t>
+      </w:r>
+      <w:r>
+        <w:rPr>
+          <w:rFonts w:cstheme="minorHAnsi"/>
+          <w:b/>
+          <w:bCs/>
+        </w:rPr>
+        <w:t>eveloper</w:t>
+      </w:r>
+      <w:r>
+        <w:rPr>
+          <w:rFonts w:cstheme="minorHAnsi"/>
+          <w:b/>
+          <w:bCs/>
+        </w:rPr>
+        <w:t xml:space="preserve"> | </w:t>
+      </w:r>
+      <w:r>
+        <w:rPr>
+          <w:rFonts w:cstheme="minorHAnsi"/>
+          <w:b/>
+          <w:bCs/>
+        </w:rPr>
+        <w:t xml:space="preserve">Full </w:t>
       </w:r>
       <w:r>
         <w:rPr>
@@ -832,7 +871,7 @@
           <w:bCs/>
           <w:color w:val="000000" w:themeColor="text1"/>
         </w:rPr>
-        <w:t xml:space="preserve"> </w:t>
+        <w:t xml:space="preserve">Time| </w:t>
       </w:r>
       <w:r>
         <w:rPr>
@@ -841,7 +880,7 @@
           <w:bCs/>
           <w:color w:val="000000" w:themeColor="text1"/>
         </w:rPr>
-        <w:t xml:space="preserve">Part Time| </w:t>
+        <w:t>Citizen Science</w:t>
       </w:r>
       <w:r>
         <w:rPr>
@@ -850,16 +889,7 @@
           <w:bCs/>
           <w:color w:val="000000" w:themeColor="text1"/>
         </w:rPr>
-        <w:t>Virtual, Home-Based Office</w:t>
-      </w:r>
-      <w:r>
-        <w:rPr>
-          <w:rFonts w:cstheme="minorHAnsi"/>
-          <w:b/>
-          <w:bCs/>
-          <w:color w:val="000000" w:themeColor="text1"/>
-        </w:rPr>
-        <w:t>, Poway, California</w:t>
+        <w:t xml:space="preserve"> for Navy</w:t>
       </w:r>
       <w:r>
         <w:rPr>
@@ -868,7 +898,15 @@
           <w:bCs/>
         </w:rPr>
         <w:tab/>
-        <w:t>7/2020 – Present</w:t>
+        <w:t>12/2020 – P</w:t>
+      </w:r>
+      <w:r>
+        <w:rPr>
+          <w:rFonts w:cstheme="minorHAnsi"/>
+          <w:b/>
+          <w:bCs/>
+        </w:rPr>
+        <w:t>resent</w:t>
       </w:r>
     </w:p>
     <w:p>
@@ -886,7 +924,7 @@
         <w:rPr>
           <w:rFonts w:cstheme="minorHAnsi"/>
         </w:rPr>
-        <w:t>Delaware STEAM Academy</w:t>
+        <w:t>NIWC, Point Loma</w:t>
       </w:r>
       <w:r>
         <w:rPr>
@@ -898,7 +936,7 @@
         <w:rPr>
           <w:rFonts w:cstheme="minorHAnsi"/>
         </w:rPr>
-        <w:t>Newark, DE</w:t>
+        <w:t>CA</w:t>
       </w:r>
     </w:p>
     <w:p>
@@ -921,208 +959,7 @@
         <w:rPr>
           <w:rFonts w:cstheme="minorHAnsi"/>
         </w:rPr>
-        <w:t xml:space="preserve">Teaching </w:t>
-      </w:r>
-      <w:r>
-        <w:rPr>
-          <w:rFonts w:cstheme="minorHAnsi"/>
-        </w:rPr>
-        <w:t xml:space="preserve">4 to 12 </w:t>
-      </w:r>
-      <w:r>
-        <w:rPr>
-          <w:rFonts w:cstheme="minorHAnsi"/>
-        </w:rPr>
-        <w:t xml:space="preserve">students </w:t>
-      </w:r>
-      <w:r>
-        <w:rPr>
-          <w:rFonts w:cstheme="minorHAnsi"/>
-        </w:rPr>
-        <w:t xml:space="preserve">a class </w:t>
-      </w:r>
-      <w:r>
-        <w:rPr>
-          <w:rFonts w:cstheme="minorHAnsi"/>
-        </w:rPr>
-        <w:t>P</w:t>
-      </w:r>
-      <w:r>
-        <w:rPr>
-          <w:rFonts w:cstheme="minorHAnsi"/>
-        </w:rPr>
-        <w:t>ython and JavaScript ages 8 to 16</w:t>
-      </w:r>
-      <w:r>
-        <w:rPr>
-          <w:rFonts w:cstheme="minorHAnsi"/>
-        </w:rPr>
-        <w:t xml:space="preserve"> years old</w:t>
-      </w:r>
-      <w:r>
-        <w:rPr>
-          <w:rFonts w:cstheme="minorHAnsi"/>
-        </w:rPr>
-        <w:t>.</w:t>
-      </w:r>
-    </w:p>
-    <w:p>
-      <w:pPr>
-        <w:pStyle w:val="ListParagraph"/>
-        <w:tabs>
-          <w:tab w:val="right" w:pos="10800"/>
-        </w:tabs>
-        <w:spacing w:after="0"/>
-        <w:jc w:val="both"/>
-        <w:rPr>
-          <w:rFonts w:cstheme="minorHAnsi"/>
-        </w:rPr>
-      </w:pPr>
-    </w:p>
-    <w:p>
-      <w:pPr>
-        <w:tabs>
-          <w:tab w:val="right" w:pos="10800"/>
-        </w:tabs>
-        <w:spacing w:before="120" w:after="0"/>
-        <w:jc w:val="both"/>
-        <w:rPr>
-          <w:rFonts w:cstheme="minorHAnsi"/>
-          <w:b/>
-          <w:bCs/>
-        </w:rPr>
-      </w:pPr>
-      <w:r>
-        <w:rPr>
-          <w:rFonts w:cstheme="minorHAnsi"/>
-          <w:b/>
-          <w:bCs/>
-        </w:rPr>
-        <w:t>Blender Artist | Fully Remote</w:t>
-      </w:r>
-      <w:r>
-        <w:rPr>
-          <w:rFonts w:cstheme="minorHAnsi"/>
-          <w:b/>
-          <w:bCs/>
-        </w:rPr>
-        <w:t>|</w:t>
-      </w:r>
-      <w:r>
-        <w:rPr>
-          <w:rFonts w:cstheme="minorHAnsi"/>
-          <w:b/>
-          <w:bCs/>
-          <w:color w:val="000000" w:themeColor="text1"/>
-        </w:rPr>
-        <w:t xml:space="preserve"> </w:t>
-      </w:r>
-      <w:r>
-        <w:rPr>
-          <w:rFonts w:cstheme="minorHAnsi"/>
-          <w:b/>
-          <w:bCs/>
-          <w:color w:val="000000" w:themeColor="text1"/>
-        </w:rPr>
-        <w:t xml:space="preserve">Internship | </w:t>
-      </w:r>
-      <w:r>
-        <w:rPr>
-          <w:rFonts w:cstheme="minorHAnsi"/>
-          <w:b/>
-          <w:bCs/>
-          <w:color w:val="000000" w:themeColor="text1"/>
-        </w:rPr>
-        <w:t>Virtual, Home-Based Office</w:t>
-      </w:r>
-      <w:r>
-        <w:rPr>
-          <w:rFonts w:cstheme="minorHAnsi"/>
-          <w:b/>
-          <w:bCs/>
-          <w:color w:val="000000" w:themeColor="text1"/>
-        </w:rPr>
-        <w:t>, Poway, California</w:t>
-      </w:r>
-      <w:r>
-        <w:rPr>
-          <w:rFonts w:cstheme="minorHAnsi"/>
-          <w:b/>
-          <w:bCs/>
-        </w:rPr>
-        <w:tab/>
-      </w:r>
-      <w:r>
-        <w:rPr>
-          <w:rFonts w:cstheme="minorHAnsi"/>
-          <w:b/>
-          <w:bCs/>
-        </w:rPr>
-        <w:t>6</w:t>
-      </w:r>
-      <w:r>
-        <w:rPr>
-          <w:rFonts w:cstheme="minorHAnsi"/>
-          <w:b/>
-          <w:bCs/>
-        </w:rPr>
-        <w:t xml:space="preserve">/2020 – </w:t>
-      </w:r>
-      <w:r>
-        <w:rPr>
-          <w:rFonts w:cstheme="minorHAnsi"/>
-          <w:b/>
-          <w:bCs/>
-        </w:rPr>
-        <w:t>8/2020</w:t>
-      </w:r>
-    </w:p>
-    <w:p>
-      <w:pPr>
-        <w:tabs>
-          <w:tab w:val="right" w:pos="10800"/>
-        </w:tabs>
-        <w:spacing w:after="0"/>
-        <w:jc w:val="both"/>
-        <w:rPr>
-          <w:rFonts w:cstheme="minorHAnsi"/>
-        </w:rPr>
-      </w:pPr>
-      <w:r>
-        <w:rPr>
-          <w:rFonts w:cstheme="minorHAnsi"/>
-        </w:rPr>
-        <w:t>Kana’s Island, L</w:t>
-      </w:r>
-      <w:r>
-        <w:rPr>
-          <w:rFonts w:cstheme="minorHAnsi"/>
-        </w:rPr>
-        <w:t xml:space="preserve">as </w:t>
-      </w:r>
-      <w:r>
-        <w:rPr>
-          <w:rFonts w:cstheme="minorHAnsi"/>
-        </w:rPr>
-        <w:t>A</w:t>
-      </w:r>
-      <w:r>
-        <w:rPr>
-          <w:rFonts w:cstheme="minorHAnsi"/>
-        </w:rPr>
-        <w:t>ngeles</w:t>
-      </w:r>
-      <w:r>
-        <w:rPr>
-          <w:rFonts w:cstheme="minorHAnsi"/>
-        </w:rPr>
-        <w:t xml:space="preserve">, </w:t>
-      </w:r>
-      <w:r>
-        <w:rPr>
-          <w:rFonts w:cstheme="minorHAnsi"/>
-        </w:rPr>
-        <w:t>CA</w:t>
+        <w:t>Lead front end developer.</w:t>
       </w:r>
     </w:p>
     <w:p>
@@ -1145,7 +982,7 @@
         <w:rPr>
           <w:rFonts w:cstheme="minorHAnsi"/>
         </w:rPr>
-        <w:t>Internship under the Disney Imagineer Mark page</w:t>
+        <w:t>Automated testing with Jenkins.</w:t>
       </w:r>
     </w:p>
     <w:p>
@@ -1168,7 +1005,7 @@
         <w:rPr>
           <w:rFonts w:cstheme="minorHAnsi"/>
         </w:rPr>
-        <w:t>Retopology and game ready characters.</w:t>
+        <w:t>Mongo, RabbitMQ database management.</w:t>
       </w:r>
     </w:p>
     <w:p>
@@ -1191,22 +1028,134 @@
         <w:rPr>
           <w:rFonts w:cstheme="minorHAnsi"/>
         </w:rPr>
-        <w:t xml:space="preserve">Created entire teaser </w:t>
-      </w:r>
-      <w:hyperlink r:id="rId9" w:history="1">
-        <w:r>
-          <w:rPr>
-            <w:rStyle w:val="Hyperlink"/>
-            <w:rFonts w:cstheme="minorHAnsi"/>
-          </w:rPr>
-          <w:t>https://www.youtube.com/watch?v=2vS6z80qOUY</w:t>
-        </w:r>
-      </w:hyperlink>
-      <w:r>
-        <w:rPr>
-          <w:rFonts w:cstheme="minorHAnsi"/>
+        <w:t>Launching and managing VM, virtual machines, with AWS.</w:t>
+      </w:r>
+    </w:p>
+    <w:p>
+      <w:pPr>
+        <w:tabs>
+          <w:tab w:val="right" w:pos="10800"/>
+        </w:tabs>
+        <w:spacing w:before="120" w:after="0"/>
+        <w:jc w:val="both"/>
+        <w:rPr>
+          <w:rFonts w:cstheme="minorHAnsi"/>
+          <w:b/>
+          <w:bCs/>
+        </w:rPr>
+      </w:pPr>
+    </w:p>
+    <w:p>
+      <w:pPr>
+        <w:tabs>
+          <w:tab w:val="right" w:pos="10800"/>
+        </w:tabs>
+        <w:spacing w:before="120" w:after="0"/>
+        <w:jc w:val="both"/>
+        <w:rPr>
+          <w:rFonts w:cstheme="minorHAnsi"/>
+          <w:b/>
+          <w:bCs/>
+        </w:rPr>
+      </w:pPr>
+      <w:r>
+        <w:rPr>
+          <w:rFonts w:cstheme="minorHAnsi"/>
+          <w:b/>
+          <w:bCs/>
+        </w:rPr>
+        <w:t>Owner | Instructor | Fully Remote</w:t>
+      </w:r>
+      <w:r>
+        <w:rPr>
+          <w:rFonts w:cstheme="minorHAnsi"/>
+          <w:b/>
+          <w:bCs/>
+        </w:rPr>
+        <w:t>|</w:t>
+      </w:r>
+      <w:r>
+        <w:rPr>
+          <w:rFonts w:cstheme="minorHAnsi"/>
+          <w:b/>
+          <w:bCs/>
+          <w:color w:val="000000" w:themeColor="text1"/>
         </w:rPr>
         <w:t xml:space="preserve"> </w:t>
+      </w:r>
+      <w:r>
+        <w:rPr>
+          <w:rFonts w:cstheme="minorHAnsi"/>
+          <w:b/>
+          <w:bCs/>
+          <w:color w:val="000000" w:themeColor="text1"/>
+        </w:rPr>
+        <w:t xml:space="preserve">Part Time| </w:t>
+      </w:r>
+      <w:r>
+        <w:rPr>
+          <w:rFonts w:cstheme="minorHAnsi"/>
+          <w:b/>
+          <w:bCs/>
+          <w:color w:val="000000" w:themeColor="text1"/>
+        </w:rPr>
+        <w:t>Virtual, Home-Based Office</w:t>
+      </w:r>
+      <w:r>
+        <w:rPr>
+          <w:rFonts w:cstheme="minorHAnsi"/>
+          <w:b/>
+          <w:bCs/>
+          <w:color w:val="000000" w:themeColor="text1"/>
+        </w:rPr>
+        <w:t>, Poway, California</w:t>
+      </w:r>
+      <w:r>
+        <w:rPr>
+          <w:rFonts w:cstheme="minorHAnsi"/>
+          <w:b/>
+          <w:bCs/>
+        </w:rPr>
+        <w:tab/>
+        <w:t>10/2020 – P</w:t>
+      </w:r>
+      <w:r>
+        <w:rPr>
+          <w:rFonts w:cstheme="minorHAnsi"/>
+          <w:b/>
+          <w:bCs/>
+        </w:rPr>
+        <w:t>resent</w:t>
+      </w:r>
+    </w:p>
+    <w:p>
+      <w:pPr>
+        <w:tabs>
+          <w:tab w:val="right" w:pos="10800"/>
+        </w:tabs>
+        <w:spacing w:after="0"/>
+        <w:jc w:val="both"/>
+        <w:rPr>
+          <w:rFonts w:cstheme="minorHAnsi"/>
+        </w:rPr>
+      </w:pPr>
+      <w:r>
+        <w:rPr>
+          <w:rFonts w:cstheme="minorHAnsi"/>
+        </w:rPr>
+        <w:t>Pascal Jardin, Poway</w:t>
+      </w:r>
+      <w:r>
+        <w:rPr>
+          <w:rFonts w:cstheme="minorHAnsi"/>
+        </w:rPr>
+        <w:t xml:space="preserve">, </w:t>
+      </w:r>
+      <w:r>
+        <w:rPr>
+          <w:rFonts w:cstheme="minorHAnsi"/>
+        </w:rPr>
+        <w:t>CA</w:t>
       </w:r>
     </w:p>
     <w:p>
@@ -1229,13 +1178,21 @@
         <w:rPr>
           <w:rFonts w:cstheme="minorHAnsi"/>
         </w:rPr>
-        <w:t>Created figurine</w:t>
-      </w:r>
-      <w:r>
-        <w:rPr>
-          <w:rFonts w:cstheme="minorHAnsi"/>
-        </w:rPr>
-        <w:t>s</w:t>
+        <w:t xml:space="preserve">Successful business owner of Pascal Jardin </w:t>
+      </w:r>
+      <w:proofErr w:type="spellStart"/>
+      <w:r>
+        <w:rPr>
+          <w:rFonts w:cstheme="minorHAnsi"/>
+        </w:rPr>
+        <w:t>Outschool</w:t>
+      </w:r>
+      <w:proofErr w:type="spellEnd"/>
+      <w:r>
+        <w:rPr>
+          <w:rFonts w:cstheme="minorHAnsi"/>
+        </w:rPr>
+        <w:t xml:space="preserve"> classes.</w:t>
       </w:r>
     </w:p>
     <w:p>
@@ -1258,118 +1215,7 @@
         <w:rPr>
           <w:rFonts w:cstheme="minorHAnsi"/>
         </w:rPr>
-        <w:t xml:space="preserve">Lighting, rigging, modeling, animation, sound and VFX </w:t>
-      </w:r>
-    </w:p>
-    <w:p>
-      <w:pPr>
-        <w:tabs>
-          <w:tab w:val="right" w:pos="10800"/>
-        </w:tabs>
-        <w:spacing w:before="120" w:after="0"/>
-        <w:jc w:val="both"/>
-        <w:rPr>
-          <w:rFonts w:cstheme="minorHAnsi"/>
-          <w:b/>
-          <w:bCs/>
-        </w:rPr>
-      </w:pPr>
-    </w:p>
-    <w:p>
-      <w:pPr>
-        <w:tabs>
-          <w:tab w:val="right" w:pos="10800"/>
-        </w:tabs>
-        <w:spacing w:before="120" w:after="0"/>
-        <w:jc w:val="both"/>
-        <w:rPr>
-          <w:rFonts w:cstheme="minorHAnsi"/>
-          <w:b/>
-          <w:bCs/>
-        </w:rPr>
-      </w:pPr>
-      <w:r>
-        <w:rPr>
-          <w:rFonts w:cstheme="minorHAnsi"/>
-          <w:b/>
-          <w:bCs/>
-        </w:rPr>
-        <w:t>Front End Developer | Fully Remote</w:t>
-      </w:r>
-      <w:r>
-        <w:rPr>
-          <w:rFonts w:cstheme="minorHAnsi"/>
-          <w:b/>
-          <w:bCs/>
-        </w:rPr>
-        <w:t>|</w:t>
-      </w:r>
-      <w:r>
-        <w:rPr>
-          <w:rFonts w:cstheme="minorHAnsi"/>
-          <w:b/>
-          <w:bCs/>
-          <w:color w:val="000000" w:themeColor="text1"/>
-        </w:rPr>
-        <w:t xml:space="preserve"> Virtual, Home-Based Office</w:t>
-      </w:r>
-      <w:r>
-        <w:rPr>
-          <w:rFonts w:cstheme="minorHAnsi"/>
-          <w:b/>
-          <w:bCs/>
-          <w:color w:val="000000" w:themeColor="text1"/>
-        </w:rPr>
-        <w:t>, Poway, California</w:t>
-      </w:r>
-      <w:r>
-        <w:rPr>
-          <w:rFonts w:cstheme="minorHAnsi"/>
-          <w:b/>
-          <w:bCs/>
-        </w:rPr>
-        <w:tab/>
-        <w:t xml:space="preserve">5/2020 – </w:t>
-      </w:r>
-      <w:r>
-        <w:rPr>
-          <w:rFonts w:cstheme="minorHAnsi"/>
-          <w:b/>
-          <w:bCs/>
-        </w:rPr>
-        <w:t>6/2020</w:t>
-      </w:r>
-    </w:p>
-    <w:p>
-      <w:pPr>
-        <w:tabs>
-          <w:tab w:val="right" w:pos="10800"/>
-        </w:tabs>
-        <w:spacing w:after="0"/>
-        <w:jc w:val="both"/>
-        <w:rPr>
-          <w:rFonts w:cstheme="minorHAnsi"/>
-        </w:rPr>
-      </w:pPr>
-      <w:proofErr w:type="spellStart"/>
-      <w:r>
-        <w:rPr>
-          <w:rFonts w:cstheme="minorHAnsi"/>
-        </w:rPr>
-        <w:t>Bluemark</w:t>
-      </w:r>
-      <w:proofErr w:type="spellEnd"/>
-      <w:r>
-        <w:rPr>
-          <w:rFonts w:cstheme="minorHAnsi"/>
-        </w:rPr>
-        <w:t xml:space="preserve">, </w:t>
-      </w:r>
-      <w:r>
-        <w:rPr>
-          <w:rFonts w:cstheme="minorHAnsi"/>
-        </w:rPr>
-        <w:t xml:space="preserve">Valencia, CA </w:t>
+        <w:t xml:space="preserve">Teaching ages 10 to 15 years old 3d animation, VFX, 3d graphics, 2d animation, and Blender. </w:t>
       </w:r>
     </w:p>
     <w:p>
@@ -1392,21 +1238,22 @@
         <w:rPr>
           <w:rFonts w:cstheme="minorHAnsi"/>
         </w:rPr>
-        <w:t xml:space="preserve">Work on a 5-member team as a </w:t>
-      </w:r>
-      <w:proofErr w:type="gramStart"/>
-      <w:r>
-        <w:rPr>
-          <w:rFonts w:cstheme="minorHAnsi"/>
-        </w:rPr>
-        <w:t>Front End</w:t>
-      </w:r>
-      <w:proofErr w:type="gramEnd"/>
-      <w:r>
-        <w:rPr>
-          <w:rFonts w:cstheme="minorHAnsi"/>
-        </w:rPr>
-        <w:t xml:space="preserve"> Developer developing a react portal for users in shipping items </w:t>
+        <w:t xml:space="preserve">Highest rated Blender Teacher on </w:t>
+      </w:r>
+      <w:hyperlink r:id="rId9" w:history="1">
+        <w:r>
+          <w:rPr>
+            <w:rStyle w:val="Hyperlink"/>
+            <w:rFonts w:cstheme="minorHAnsi"/>
+          </w:rPr>
+          <w:t>https://outschool.com</w:t>
+        </w:r>
+      </w:hyperlink>
+      <w:r>
+        <w:rPr>
+          <w:rFonts w:cstheme="minorHAnsi"/>
+        </w:rPr>
+        <w:t xml:space="preserve"> </w:t>
       </w:r>
     </w:p>
     <w:p>
@@ -1425,11 +1272,155 @@
           <w:rFonts w:cstheme="minorHAnsi"/>
         </w:rPr>
       </w:pPr>
-      <w:r>
-        <w:rPr>
-          <w:rFonts w:cstheme="minorHAnsi"/>
-        </w:rPr>
-        <w:t xml:space="preserve">Execute application development within very tight time constraints within a one week, sprint period </w:t>
+      <w:hyperlink r:id="rId10" w:anchor="usWvMRL01i" w:history="1">
+        <w:r>
+          <w:rPr>
+            <w:rStyle w:val="Hyperlink"/>
+            <w:rFonts w:cstheme="minorHAnsi"/>
+          </w:rPr>
+          <w:t>https://outschool.com/classes/intro-to-blender-and-3d-animation-part-1-92FuKfyZ#usWvMRL01i</w:t>
+        </w:r>
+      </w:hyperlink>
+      <w:r>
+        <w:rPr>
+          <w:rFonts w:cstheme="minorHAnsi"/>
+        </w:rPr>
+        <w:t xml:space="preserve"> </w:t>
+      </w:r>
+    </w:p>
+    <w:p>
+      <w:pPr>
+        <w:tabs>
+          <w:tab w:val="right" w:pos="10800"/>
+        </w:tabs>
+        <w:spacing w:before="120" w:after="0"/>
+        <w:jc w:val="both"/>
+        <w:rPr>
+          <w:rFonts w:cstheme="minorHAnsi"/>
+          <w:b/>
+          <w:bCs/>
+        </w:rPr>
+      </w:pPr>
+    </w:p>
+    <w:p>
+      <w:pPr>
+        <w:tabs>
+          <w:tab w:val="right" w:pos="10800"/>
+        </w:tabs>
+        <w:spacing w:before="120" w:after="0"/>
+        <w:jc w:val="both"/>
+        <w:rPr>
+          <w:rFonts w:cstheme="minorHAnsi"/>
+          <w:b/>
+          <w:bCs/>
+        </w:rPr>
+      </w:pPr>
+      <w:r>
+        <w:rPr>
+          <w:rFonts w:cstheme="minorHAnsi"/>
+          <w:b/>
+          <w:bCs/>
+        </w:rPr>
+        <w:t>Instructor</w:t>
+      </w:r>
+      <w:r>
+        <w:rPr>
+          <w:rFonts w:cstheme="minorHAnsi"/>
+          <w:b/>
+          <w:bCs/>
+        </w:rPr>
+        <w:t xml:space="preserve"> | Fully Remote</w:t>
+      </w:r>
+      <w:r>
+        <w:rPr>
+          <w:rFonts w:cstheme="minorHAnsi"/>
+          <w:b/>
+          <w:bCs/>
+        </w:rPr>
+        <w:t>|</w:t>
+      </w:r>
+      <w:r>
+        <w:rPr>
+          <w:rFonts w:cstheme="minorHAnsi"/>
+          <w:b/>
+          <w:bCs/>
+          <w:color w:val="000000" w:themeColor="text1"/>
+        </w:rPr>
+        <w:t xml:space="preserve"> </w:t>
+      </w:r>
+      <w:r>
+        <w:rPr>
+          <w:rFonts w:cstheme="minorHAnsi"/>
+          <w:b/>
+          <w:bCs/>
+          <w:color w:val="000000" w:themeColor="text1"/>
+        </w:rPr>
+        <w:t xml:space="preserve">Part Time| </w:t>
+      </w:r>
+      <w:r>
+        <w:rPr>
+          <w:rFonts w:cstheme="minorHAnsi"/>
+          <w:b/>
+          <w:bCs/>
+          <w:color w:val="000000" w:themeColor="text1"/>
+        </w:rPr>
+        <w:t>Virtual, Home-Based Office</w:t>
+      </w:r>
+      <w:r>
+        <w:rPr>
+          <w:rFonts w:cstheme="minorHAnsi"/>
+          <w:b/>
+          <w:bCs/>
+          <w:color w:val="000000" w:themeColor="text1"/>
+        </w:rPr>
+        <w:t>, Poway, California</w:t>
+      </w:r>
+      <w:r>
+        <w:rPr>
+          <w:rFonts w:cstheme="minorHAnsi"/>
+          <w:b/>
+          <w:bCs/>
+        </w:rPr>
+        <w:tab/>
+        <w:t xml:space="preserve">7/2020 – </w:t>
+      </w:r>
+      <w:r>
+        <w:rPr>
+          <w:rFonts w:cstheme="minorHAnsi"/>
+          <w:b/>
+          <w:bCs/>
+        </w:rPr>
+        <w:t>11/2020</w:t>
+      </w:r>
+    </w:p>
+    <w:p>
+      <w:pPr>
+        <w:tabs>
+          <w:tab w:val="right" w:pos="10800"/>
+        </w:tabs>
+        <w:spacing w:after="0"/>
+        <w:jc w:val="both"/>
+        <w:rPr>
+          <w:rFonts w:cstheme="minorHAnsi"/>
+        </w:rPr>
+      </w:pPr>
+      <w:r>
+        <w:rPr>
+          <w:rFonts w:cstheme="minorHAnsi"/>
+        </w:rPr>
+        <w:t>Delaware STEAM Academy</w:t>
+      </w:r>
+      <w:r>
+        <w:rPr>
+          <w:rFonts w:cstheme="minorHAnsi"/>
+        </w:rPr>
+        <w:t xml:space="preserve">, </w:t>
+      </w:r>
+      <w:r>
+        <w:rPr>
+          <w:rFonts w:cstheme="minorHAnsi"/>
+        </w:rPr>
+        <w:t>Newark, DE</w:t>
       </w:r>
     </w:p>
     <w:p>
@@ -1452,7 +1443,218 @@
         <w:rPr>
           <w:rFonts w:cstheme="minorHAnsi"/>
         </w:rPr>
-        <w:t xml:space="preserve">Collaborate and complete back end development work with odoo.sh as needed due to the strict deadlines </w:t>
+        <w:t xml:space="preserve">Teaching </w:t>
+      </w:r>
+      <w:r>
+        <w:rPr>
+          <w:rFonts w:cstheme="minorHAnsi"/>
+        </w:rPr>
+        <w:t>P</w:t>
+      </w:r>
+      <w:r>
+        <w:rPr>
+          <w:rFonts w:cstheme="minorHAnsi"/>
+        </w:rPr>
+        <w:t>ython and JavaScript</w:t>
+      </w:r>
+      <w:r>
+        <w:rPr>
+          <w:rFonts w:cstheme="minorHAnsi"/>
+        </w:rPr>
+        <w:t xml:space="preserve"> classes </w:t>
+      </w:r>
+      <w:r>
+        <w:rPr>
+          <w:rFonts w:cstheme="minorHAnsi"/>
+        </w:rPr>
+        <w:t>ages 8 to 16</w:t>
+      </w:r>
+      <w:r>
+        <w:rPr>
+          <w:rFonts w:cstheme="minorHAnsi"/>
+        </w:rPr>
+        <w:t xml:space="preserve"> years old</w:t>
+      </w:r>
+      <w:r>
+        <w:rPr>
+          <w:rFonts w:cstheme="minorHAnsi"/>
+        </w:rPr>
+        <w:t>.</w:t>
+      </w:r>
+    </w:p>
+    <w:p>
+      <w:pPr>
+        <w:tabs>
+          <w:tab w:val="right" w:pos="10800"/>
+        </w:tabs>
+        <w:spacing w:before="120" w:after="0"/>
+        <w:jc w:val="both"/>
+        <w:rPr>
+          <w:rFonts w:cstheme="minorHAnsi"/>
+          <w:b/>
+          <w:bCs/>
+        </w:rPr>
+      </w:pPr>
+    </w:p>
+    <w:p>
+      <w:pPr>
+        <w:tabs>
+          <w:tab w:val="right" w:pos="10800"/>
+        </w:tabs>
+        <w:spacing w:before="120" w:after="0"/>
+        <w:jc w:val="both"/>
+        <w:rPr>
+          <w:rFonts w:cstheme="minorHAnsi"/>
+          <w:b/>
+          <w:bCs/>
+        </w:rPr>
+      </w:pPr>
+    </w:p>
+    <w:p>
+      <w:pPr>
+        <w:tabs>
+          <w:tab w:val="right" w:pos="10800"/>
+        </w:tabs>
+        <w:spacing w:before="120" w:after="0"/>
+        <w:jc w:val="both"/>
+        <w:rPr>
+          <w:rFonts w:cstheme="minorHAnsi"/>
+          <w:b/>
+          <w:bCs/>
+        </w:rPr>
+      </w:pPr>
+      <w:r>
+        <w:rPr>
+          <w:rFonts w:cstheme="minorHAnsi"/>
+          <w:b/>
+          <w:bCs/>
+        </w:rPr>
+        <w:lastRenderedPageBreak/>
+        <w:t>Blender Artist | Fully Remote</w:t>
+      </w:r>
+      <w:r>
+        <w:rPr>
+          <w:rFonts w:cstheme="minorHAnsi"/>
+          <w:b/>
+          <w:bCs/>
+        </w:rPr>
+        <w:t>|</w:t>
+      </w:r>
+      <w:r>
+        <w:rPr>
+          <w:rFonts w:cstheme="minorHAnsi"/>
+          <w:b/>
+          <w:bCs/>
+          <w:color w:val="000000" w:themeColor="text1"/>
+        </w:rPr>
+        <w:t xml:space="preserve"> </w:t>
+      </w:r>
+      <w:r>
+        <w:rPr>
+          <w:rFonts w:cstheme="minorHAnsi"/>
+          <w:b/>
+          <w:bCs/>
+          <w:color w:val="000000" w:themeColor="text1"/>
+        </w:rPr>
+        <w:t xml:space="preserve">Internship | </w:t>
+      </w:r>
+      <w:r>
+        <w:rPr>
+          <w:rFonts w:cstheme="minorHAnsi"/>
+          <w:b/>
+          <w:bCs/>
+          <w:color w:val="000000" w:themeColor="text1"/>
+        </w:rPr>
+        <w:t>Virtual, Home-Based Office</w:t>
+      </w:r>
+      <w:r>
+        <w:rPr>
+          <w:rFonts w:cstheme="minorHAnsi"/>
+          <w:b/>
+          <w:bCs/>
+          <w:color w:val="000000" w:themeColor="text1"/>
+        </w:rPr>
+        <w:t>, Poway, California</w:t>
+      </w:r>
+      <w:r>
+        <w:rPr>
+          <w:rFonts w:cstheme="minorHAnsi"/>
+          <w:b/>
+          <w:bCs/>
+        </w:rPr>
+        <w:tab/>
+      </w:r>
+      <w:r>
+        <w:rPr>
+          <w:rFonts w:cstheme="minorHAnsi"/>
+          <w:b/>
+          <w:bCs/>
+        </w:rPr>
+        <w:t>6</w:t>
+      </w:r>
+      <w:r>
+        <w:rPr>
+          <w:rFonts w:cstheme="minorHAnsi"/>
+          <w:b/>
+          <w:bCs/>
+        </w:rPr>
+        <w:t xml:space="preserve">/2020 – </w:t>
+      </w:r>
+      <w:r>
+        <w:rPr>
+          <w:rFonts w:cstheme="minorHAnsi"/>
+          <w:b/>
+          <w:bCs/>
+        </w:rPr>
+        <w:t>8/2020</w:t>
+      </w:r>
+    </w:p>
+    <w:p>
+      <w:pPr>
+        <w:tabs>
+          <w:tab w:val="right" w:pos="10800"/>
+        </w:tabs>
+        <w:spacing w:after="0"/>
+        <w:jc w:val="both"/>
+        <w:rPr>
+          <w:rFonts w:cstheme="minorHAnsi"/>
+        </w:rPr>
+      </w:pPr>
+      <w:r>
+        <w:rPr>
+          <w:rFonts w:cstheme="minorHAnsi"/>
+        </w:rPr>
+        <w:t>Kana’s Island, L</w:t>
+      </w:r>
+      <w:r>
+        <w:rPr>
+          <w:rFonts w:cstheme="minorHAnsi"/>
+        </w:rPr>
+        <w:t xml:space="preserve">as </w:t>
+      </w:r>
+      <w:r>
+        <w:rPr>
+          <w:rFonts w:cstheme="minorHAnsi"/>
+        </w:rPr>
+        <w:t>A</w:t>
+      </w:r>
+      <w:r>
+        <w:rPr>
+          <w:rFonts w:cstheme="minorHAnsi"/>
+        </w:rPr>
+        <w:t>ngeles</w:t>
+      </w:r>
+      <w:r>
+        <w:rPr>
+          <w:rFonts w:cstheme="minorHAnsi"/>
+        </w:rPr>
+        <w:t xml:space="preserve">, </w:t>
+      </w:r>
+      <w:r>
+        <w:rPr>
+          <w:rFonts w:cstheme="minorHAnsi"/>
+        </w:rPr>
+        <w:t>CA</w:t>
       </w:r>
     </w:p>
     <w:p>
@@ -1475,6 +1677,420 @@
         <w:rPr>
           <w:rFonts w:cstheme="minorHAnsi"/>
         </w:rPr>
+        <w:t xml:space="preserve">Internship under the Disney Imagineer Mark </w:t>
+      </w:r>
+      <w:r>
+        <w:rPr>
+          <w:rFonts w:cstheme="minorHAnsi"/>
+        </w:rPr>
+        <w:t>P</w:t>
+      </w:r>
+      <w:r>
+        <w:rPr>
+          <w:rFonts w:cstheme="minorHAnsi"/>
+        </w:rPr>
+        <w:t>age</w:t>
+      </w:r>
+    </w:p>
+    <w:p>
+      <w:pPr>
+        <w:pStyle w:val="ListParagraph"/>
+        <w:numPr>
+          <w:ilvl w:val="0"/>
+          <w:numId w:val="18"/>
+        </w:numPr>
+        <w:tabs>
+          <w:tab w:val="right" w:pos="10800"/>
+        </w:tabs>
+        <w:spacing w:after="0"/>
+        <w:jc w:val="both"/>
+        <w:rPr>
+          <w:rFonts w:cstheme="minorHAnsi"/>
+        </w:rPr>
+      </w:pPr>
+      <w:r>
+        <w:rPr>
+          <w:rFonts w:cstheme="minorHAnsi"/>
+        </w:rPr>
+        <w:t xml:space="preserve">Created demo game </w:t>
+      </w:r>
+      <w:r>
+        <w:rPr>
+          <w:rFonts w:cstheme="minorHAnsi"/>
+        </w:rPr>
+        <w:t xml:space="preserve">“Kana’s Cookie run” using the </w:t>
+      </w:r>
+      <w:r>
+        <w:t>U</w:t>
+      </w:r>
+      <w:r>
+        <w:t>nreal</w:t>
+      </w:r>
+      <w:r>
+        <w:rPr>
+          <w:rFonts w:cstheme="minorHAnsi"/>
+        </w:rPr>
+        <w:t>.</w:t>
+      </w:r>
+    </w:p>
+    <w:p>
+      <w:pPr>
+        <w:pStyle w:val="ListParagraph"/>
+        <w:numPr>
+          <w:ilvl w:val="0"/>
+          <w:numId w:val="18"/>
+        </w:numPr>
+        <w:tabs>
+          <w:tab w:val="right" w:pos="10800"/>
+        </w:tabs>
+        <w:spacing w:after="0"/>
+        <w:jc w:val="both"/>
+        <w:rPr>
+          <w:rFonts w:cstheme="minorHAnsi"/>
+        </w:rPr>
+      </w:pPr>
+      <w:r>
+        <w:rPr>
+          <w:rFonts w:cstheme="minorHAnsi"/>
+        </w:rPr>
+        <w:t xml:space="preserve">Created entire teaser </w:t>
+      </w:r>
+      <w:hyperlink r:id="rId11" w:history="1">
+        <w:r>
+          <w:rPr>
+            <w:rStyle w:val="Hyperlink"/>
+            <w:rFonts w:cstheme="minorHAnsi"/>
+          </w:rPr>
+          <w:t>https://www.youtube.com/watch?v=2vS6z80qOUY</w:t>
+        </w:r>
+      </w:hyperlink>
+      <w:r>
+        <w:rPr>
+          <w:rFonts w:cstheme="minorHAnsi"/>
+        </w:rPr>
+        <w:t xml:space="preserve"> </w:t>
+      </w:r>
+    </w:p>
+    <w:p>
+      <w:pPr>
+        <w:pStyle w:val="ListParagraph"/>
+        <w:numPr>
+          <w:ilvl w:val="0"/>
+          <w:numId w:val="18"/>
+        </w:numPr>
+        <w:tabs>
+          <w:tab w:val="right" w:pos="10800"/>
+        </w:tabs>
+        <w:spacing w:after="0"/>
+        <w:jc w:val="both"/>
+        <w:rPr>
+          <w:rFonts w:cstheme="minorHAnsi"/>
+        </w:rPr>
+      </w:pPr>
+      <w:r>
+        <w:rPr>
+          <w:rFonts w:cstheme="minorHAnsi"/>
+        </w:rPr>
+        <w:t>Created figurine</w:t>
+      </w:r>
+      <w:r>
+        <w:rPr>
+          <w:rFonts w:cstheme="minorHAnsi"/>
+        </w:rPr>
+        <w:t>s</w:t>
+      </w:r>
+      <w:r>
+        <w:rPr>
+          <w:rFonts w:cstheme="minorHAnsi"/>
+        </w:rPr>
+        <w:t xml:space="preserve"> </w:t>
+      </w:r>
+      <w:hyperlink r:id="rId12" w:history="1">
+        <w:r>
+          <w:rPr>
+            <w:rStyle w:val="Hyperlink"/>
+            <w:rFonts w:cstheme="minorHAnsi"/>
+          </w:rPr>
+          <w:t>https://skfb.ly/6U9qp</w:t>
+        </w:r>
+      </w:hyperlink>
+      <w:r>
+        <w:rPr>
+          <w:rFonts w:cstheme="minorHAnsi"/>
+        </w:rPr>
+        <w:t xml:space="preserve">, </w:t>
+      </w:r>
+      <w:hyperlink r:id="rId13" w:history="1">
+        <w:r>
+          <w:rPr>
+            <w:rStyle w:val="Hyperlink"/>
+            <w:rFonts w:cstheme="minorHAnsi"/>
+          </w:rPr>
+          <w:t>https://skfb.ly/6U99O</w:t>
+        </w:r>
+      </w:hyperlink>
+      <w:r>
+        <w:rPr>
+          <w:rFonts w:cstheme="minorHAnsi"/>
+        </w:rPr>
+        <w:t xml:space="preserve"> </w:t>
+      </w:r>
+    </w:p>
+    <w:p>
+      <w:pPr>
+        <w:pStyle w:val="ListParagraph"/>
+        <w:numPr>
+          <w:ilvl w:val="0"/>
+          <w:numId w:val="18"/>
+        </w:numPr>
+        <w:tabs>
+          <w:tab w:val="right" w:pos="10800"/>
+        </w:tabs>
+        <w:spacing w:after="0"/>
+        <w:jc w:val="both"/>
+        <w:rPr>
+          <w:rFonts w:cstheme="minorHAnsi"/>
+        </w:rPr>
+      </w:pPr>
+      <w:r>
+        <w:rPr>
+          <w:rFonts w:cstheme="minorHAnsi"/>
+        </w:rPr>
+        <w:t xml:space="preserve">Lighting, rigging, modeling, animation, sound and VFX </w:t>
+      </w:r>
+    </w:p>
+    <w:p>
+      <w:pPr>
+        <w:tabs>
+          <w:tab w:val="right" w:pos="10800"/>
+        </w:tabs>
+        <w:spacing w:before="120" w:after="0"/>
+        <w:jc w:val="both"/>
+        <w:rPr>
+          <w:rFonts w:cstheme="minorHAnsi"/>
+          <w:b/>
+          <w:bCs/>
+        </w:rPr>
+      </w:pPr>
+    </w:p>
+    <w:p>
+      <w:pPr>
+        <w:tabs>
+          <w:tab w:val="right" w:pos="10800"/>
+        </w:tabs>
+        <w:spacing w:before="120" w:after="0"/>
+        <w:jc w:val="both"/>
+        <w:rPr>
+          <w:rFonts w:cstheme="minorHAnsi"/>
+          <w:b/>
+          <w:bCs/>
+        </w:rPr>
+      </w:pPr>
+      <w:r>
+        <w:rPr>
+          <w:rFonts w:cstheme="minorHAnsi"/>
+          <w:b/>
+          <w:bCs/>
+        </w:rPr>
+        <w:t>Front End Developer | Fully Remote</w:t>
+      </w:r>
+      <w:r>
+        <w:rPr>
+          <w:rFonts w:cstheme="minorHAnsi"/>
+          <w:b/>
+          <w:bCs/>
+        </w:rPr>
+        <w:t>|</w:t>
+      </w:r>
+      <w:r>
+        <w:rPr>
+          <w:rFonts w:cstheme="minorHAnsi"/>
+          <w:b/>
+          <w:bCs/>
+          <w:color w:val="000000" w:themeColor="text1"/>
+        </w:rPr>
+        <w:t xml:space="preserve"> </w:t>
+      </w:r>
+      <w:r>
+        <w:rPr>
+          <w:rFonts w:cstheme="minorHAnsi"/>
+          <w:b/>
+          <w:bCs/>
+          <w:color w:val="000000" w:themeColor="text1"/>
+        </w:rPr>
+        <w:t>6 Week Contract |</w:t>
+      </w:r>
+      <w:r>
+        <w:rPr>
+          <w:rFonts w:cstheme="minorHAnsi"/>
+          <w:b/>
+          <w:bCs/>
+          <w:color w:val="000000" w:themeColor="text1"/>
+        </w:rPr>
+        <w:t xml:space="preserve"> Home-Based Office</w:t>
+      </w:r>
+      <w:r>
+        <w:rPr>
+          <w:rFonts w:cstheme="minorHAnsi"/>
+          <w:b/>
+          <w:bCs/>
+          <w:color w:val="000000" w:themeColor="text1"/>
+        </w:rPr>
+        <w:t>, Poway, California</w:t>
+      </w:r>
+      <w:r>
+        <w:rPr>
+          <w:rFonts w:cstheme="minorHAnsi"/>
+          <w:b/>
+          <w:bCs/>
+        </w:rPr>
+        <w:tab/>
+        <w:t xml:space="preserve">5/2020 – </w:t>
+      </w:r>
+      <w:r>
+        <w:rPr>
+          <w:rFonts w:cstheme="minorHAnsi"/>
+          <w:b/>
+          <w:bCs/>
+        </w:rPr>
+        <w:t>6/2020</w:t>
+      </w:r>
+    </w:p>
+    <w:p>
+      <w:pPr>
+        <w:tabs>
+          <w:tab w:val="right" w:pos="10800"/>
+        </w:tabs>
+        <w:spacing w:after="0"/>
+        <w:jc w:val="both"/>
+        <w:rPr>
+          <w:rFonts w:cstheme="minorHAnsi"/>
+        </w:rPr>
+      </w:pPr>
+      <w:proofErr w:type="spellStart"/>
+      <w:r>
+        <w:rPr>
+          <w:rFonts w:cstheme="minorHAnsi"/>
+        </w:rPr>
+        <w:t>Bluemark</w:t>
+      </w:r>
+      <w:proofErr w:type="spellEnd"/>
+      <w:r>
+        <w:rPr>
+          <w:rFonts w:cstheme="minorHAnsi"/>
+        </w:rPr>
+        <w:t xml:space="preserve">, </w:t>
+      </w:r>
+      <w:r>
+        <w:rPr>
+          <w:rFonts w:cstheme="minorHAnsi"/>
+        </w:rPr>
+        <w:t xml:space="preserve">Valencia, CA </w:t>
+      </w:r>
+    </w:p>
+    <w:p>
+      <w:pPr>
+        <w:pStyle w:val="ListParagraph"/>
+        <w:numPr>
+          <w:ilvl w:val="0"/>
+          <w:numId w:val="18"/>
+        </w:numPr>
+        <w:tabs>
+          <w:tab w:val="right" w:pos="10800"/>
+        </w:tabs>
+        <w:spacing w:after="0"/>
+        <w:jc w:val="both"/>
+        <w:rPr>
+          <w:rFonts w:cstheme="minorHAnsi"/>
+        </w:rPr>
+      </w:pPr>
+      <w:r>
+        <w:rPr>
+          <w:rFonts w:cstheme="minorHAnsi"/>
+        </w:rPr>
+        <w:t xml:space="preserve">Work on a 5-member team as a </w:t>
+      </w:r>
+      <w:proofErr w:type="gramStart"/>
+      <w:r>
+        <w:rPr>
+          <w:rFonts w:cstheme="minorHAnsi"/>
+        </w:rPr>
+        <w:t>Front End</w:t>
+      </w:r>
+      <w:proofErr w:type="gramEnd"/>
+      <w:r>
+        <w:rPr>
+          <w:rFonts w:cstheme="minorHAnsi"/>
+        </w:rPr>
+        <w:t xml:space="preserve"> Developer developing a react portal for users in shipping items </w:t>
+      </w:r>
+    </w:p>
+    <w:p>
+      <w:pPr>
+        <w:pStyle w:val="ListParagraph"/>
+        <w:numPr>
+          <w:ilvl w:val="0"/>
+          <w:numId w:val="18"/>
+        </w:numPr>
+        <w:tabs>
+          <w:tab w:val="right" w:pos="10800"/>
+        </w:tabs>
+        <w:spacing w:after="0"/>
+        <w:jc w:val="both"/>
+        <w:rPr>
+          <w:rFonts w:cstheme="minorHAnsi"/>
+        </w:rPr>
+      </w:pPr>
+      <w:r>
+        <w:rPr>
+          <w:rFonts w:cstheme="minorHAnsi"/>
+        </w:rPr>
+        <w:t xml:space="preserve">Execute application development within very tight time constraints within a one week, sprint period </w:t>
+      </w:r>
+    </w:p>
+    <w:p>
+      <w:pPr>
+        <w:pStyle w:val="ListParagraph"/>
+        <w:numPr>
+          <w:ilvl w:val="0"/>
+          <w:numId w:val="18"/>
+        </w:numPr>
+        <w:tabs>
+          <w:tab w:val="right" w:pos="10800"/>
+        </w:tabs>
+        <w:spacing w:after="0"/>
+        <w:jc w:val="both"/>
+        <w:rPr>
+          <w:rFonts w:cstheme="minorHAnsi"/>
+        </w:rPr>
+      </w:pPr>
+      <w:r>
+        <w:rPr>
+          <w:rFonts w:cstheme="minorHAnsi"/>
+        </w:rPr>
+        <w:t xml:space="preserve">Collaborate and complete back end development work with odoo.sh as needed due to the strict deadlines </w:t>
+      </w:r>
+    </w:p>
+    <w:p>
+      <w:pPr>
+        <w:pStyle w:val="ListParagraph"/>
+        <w:numPr>
+          <w:ilvl w:val="0"/>
+          <w:numId w:val="18"/>
+        </w:numPr>
+        <w:tabs>
+          <w:tab w:val="right" w:pos="10800"/>
+        </w:tabs>
+        <w:spacing w:after="0"/>
+        <w:jc w:val="both"/>
+        <w:rPr>
+          <w:rFonts w:cstheme="minorHAnsi"/>
+        </w:rPr>
+      </w:pPr>
+      <w:r>
+        <w:rPr>
+          <w:rFonts w:cstheme="minorHAnsi"/>
+        </w:rPr>
         <w:t xml:space="preserve">Process tickets logged through JIRA while communicating with team members regularly through Slack and logging in with </w:t>
       </w:r>
       <w:proofErr w:type="spellStart"/>
@@ -1513,15 +2129,6 @@
         </w:rPr>
         <w:t>storing data into a cache</w:t>
       </w:r>
-    </w:p>
-    <w:p>
-      <w:pPr>
-        <w:jc w:val="both"/>
-        <w:rPr>
-          <w:b/>
-          <w:bCs/>
-        </w:rPr>
-      </w:pPr>
     </w:p>
     <w:p>
       <w:pPr>
@@ -1631,7 +2238,7 @@
       <w:r>
         <w:t xml:space="preserve">Designed, developed, and hosted </w:t>
       </w:r>
-      <w:hyperlink r:id="rId10" w:history="1">
+      <w:hyperlink r:id="rId14" w:history="1">
         <w:r>
           <w:rPr>
             <w:rStyle w:val="Hyperlink"/>
@@ -1732,41 +2339,31 @@
         <w:tabs>
           <w:tab w:val="right" w:pos="10800"/>
         </w:tabs>
-        <w:spacing w:after="0"/>
+        <w:spacing w:before="120" w:after="0"/>
         <w:jc w:val="both"/>
         <w:rPr>
           <w:rFonts w:cstheme="minorHAnsi"/>
           <w:b/>
           <w:bCs/>
-          <w:color w:val="000000" w:themeColor="text1"/>
-        </w:rPr>
-      </w:pPr>
-      <w:r>
-        <w:rPr>
-          <w:rFonts w:cstheme="minorHAnsi"/>
-          <w:b/>
-          <w:bCs/>
-          <w:color w:val="000000" w:themeColor="text1"/>
-        </w:rPr>
-        <w:t xml:space="preserve">AWS developer | Full Stack Engineer | Freelancer </w:t>
-      </w:r>
-      <w:r>
-        <w:rPr>
-          <w:rFonts w:cstheme="minorHAnsi"/>
-          <w:b/>
-          <w:bCs/>
           <w:color w:val="FF0000"/>
         </w:rPr>
+      </w:pPr>
+      <w:r>
+        <w:rPr>
+          <w:rFonts w:cstheme="minorHAnsi"/>
+          <w:b/>
+          <w:bCs/>
+        </w:rPr>
+        <w:t>Instructor/Teacher</w:t>
+      </w:r>
+      <w:r>
+        <w:rPr>
+          <w:rFonts w:cstheme="minorHAnsi"/>
+          <w:b/>
+          <w:bCs/>
+        </w:rPr>
         <w:tab/>
-      </w:r>
-      <w:r>
-        <w:rPr>
-          <w:rFonts w:cstheme="minorHAnsi"/>
-          <w:b/>
-          <w:bCs/>
-          <w:color w:val="000000" w:themeColor="text1"/>
-        </w:rPr>
-        <w:t>5/2020 – 5/2020</w:t>
+        <w:t>1/2020 – 5/2020</w:t>
       </w:r>
     </w:p>
     <w:p>
@@ -1778,15 +2375,212 @@
         <w:jc w:val="both"/>
         <w:rPr>
           <w:rFonts w:cstheme="minorHAnsi"/>
+        </w:rPr>
+      </w:pPr>
+      <w:r>
+        <w:rPr>
+          <w:rFonts w:cstheme="minorHAnsi"/>
+        </w:rPr>
+        <w:t>The Coder School, San Diego, CA</w:t>
+      </w:r>
+    </w:p>
+    <w:p>
+      <w:pPr>
+        <w:pStyle w:val="ListParagraph"/>
+        <w:numPr>
+          <w:ilvl w:val="0"/>
+          <w:numId w:val="19"/>
+        </w:numPr>
+        <w:tabs>
+          <w:tab w:val="right" w:pos="10800"/>
+        </w:tabs>
+        <w:spacing w:after="0"/>
+        <w:jc w:val="both"/>
+        <w:rPr>
+          <w:rFonts w:cstheme="minorHAnsi"/>
+        </w:rPr>
+      </w:pPr>
+      <w:r>
+        <w:rPr>
+          <w:rFonts w:cstheme="minorHAnsi"/>
+        </w:rPr>
+        <w:t xml:space="preserve">Develop individualized and targeted curriculums for each student to aide them in achieving coding education goals </w:t>
+      </w:r>
+    </w:p>
+    <w:p>
+      <w:pPr>
+        <w:pStyle w:val="ListParagraph"/>
+        <w:numPr>
+          <w:ilvl w:val="0"/>
+          <w:numId w:val="19"/>
+        </w:numPr>
+        <w:tabs>
+          <w:tab w:val="right" w:pos="10800"/>
+        </w:tabs>
+        <w:spacing w:after="0"/>
+        <w:jc w:val="both"/>
+        <w:rPr>
+          <w:rFonts w:cstheme="minorHAnsi"/>
+        </w:rPr>
+      </w:pPr>
+      <w:r>
+        <w:rPr>
+          <w:rFonts w:cstheme="minorHAnsi"/>
+        </w:rPr>
+        <w:t xml:space="preserve">Instruct, mentor, and coach students on coding languages as a “Coder Coach”, </w:t>
+      </w:r>
+      <w:r>
+        <w:rPr>
+          <w:rFonts w:cstheme="minorHAnsi"/>
+        </w:rPr>
+        <w:t xml:space="preserve">Python, Java, HTML, </w:t>
+      </w:r>
+      <w:r>
+        <w:rPr>
+          <w:rFonts w:cstheme="minorHAnsi"/>
+        </w:rPr>
+        <w:t xml:space="preserve">and </w:t>
+      </w:r>
+      <w:r>
+        <w:rPr>
+          <w:rFonts w:cstheme="minorHAnsi"/>
+        </w:rPr>
+        <w:t>JavaScript</w:t>
+      </w:r>
+      <w:r>
+        <w:rPr>
+          <w:rFonts w:cstheme="minorHAnsi"/>
+        </w:rPr>
+        <w:t xml:space="preserve">, as well as coding tools such as </w:t>
+      </w:r>
+      <w:r>
+        <w:rPr>
+          <w:rFonts w:cstheme="minorHAnsi"/>
+        </w:rPr>
+        <w:t>Blender and Unity</w:t>
+      </w:r>
+    </w:p>
+    <w:p>
+      <w:pPr>
+        <w:tabs>
+          <w:tab w:val="right" w:pos="10800"/>
+        </w:tabs>
+        <w:spacing w:after="0"/>
+        <w:jc w:val="both"/>
+        <w:rPr>
+          <w:rFonts w:cstheme="minorHAnsi"/>
+        </w:rPr>
+      </w:pPr>
+    </w:p>
+    <w:p>
+      <w:pPr>
+        <w:tabs>
+          <w:tab w:val="right" w:pos="10800"/>
+        </w:tabs>
+        <w:spacing w:after="0"/>
+        <w:jc w:val="both"/>
+        <w:rPr>
+          <w:rFonts w:cstheme="minorHAnsi"/>
+          <w:b/>
+          <w:bCs/>
           <w:color w:val="000000" w:themeColor="text1"/>
         </w:rPr>
       </w:pPr>
       <w:r>
         <w:rPr>
           <w:rFonts w:cstheme="minorHAnsi"/>
+          <w:b/>
+          <w:bCs/>
           <w:color w:val="000000" w:themeColor="text1"/>
         </w:rPr>
-        <w:t>Violet Health, Poway, CA</w:t>
+        <w:t xml:space="preserve">Full Stack Engineer </w:t>
+      </w:r>
+      <w:r>
+        <w:rPr>
+          <w:rFonts w:cstheme="minorHAnsi"/>
+          <w:b/>
+          <w:bCs/>
+        </w:rPr>
+        <w:t>| Fully Remote</w:t>
+      </w:r>
+      <w:r>
+        <w:rPr>
+          <w:rFonts w:cstheme="minorHAnsi"/>
+          <w:b/>
+          <w:bCs/>
+        </w:rPr>
+        <w:t xml:space="preserve"> </w:t>
+      </w:r>
+      <w:r>
+        <w:rPr>
+          <w:rFonts w:cstheme="minorHAnsi"/>
+          <w:b/>
+          <w:bCs/>
+        </w:rPr>
+        <w:t>|</w:t>
+      </w:r>
+      <w:r>
+        <w:rPr>
+          <w:rFonts w:cstheme="minorHAnsi"/>
+          <w:b/>
+          <w:bCs/>
+          <w:color w:val="000000" w:themeColor="text1"/>
+        </w:rPr>
+        <w:t xml:space="preserve"> Virtual, Home-Based Office, </w:t>
+      </w:r>
+      <w:r>
+        <w:rPr>
+          <w:rFonts w:cstheme="minorHAnsi"/>
+          <w:b/>
+          <w:bCs/>
+          <w:color w:val="000000" w:themeColor="text1"/>
+        </w:rPr>
+        <w:t>Poway, California</w:t>
+      </w:r>
+      <w:r>
+        <w:rPr>
+          <w:rFonts w:cstheme="minorHAnsi"/>
+          <w:b/>
+          <w:bCs/>
+          <w:color w:val="FF0000"/>
+        </w:rPr>
+        <w:tab/>
+      </w:r>
+      <w:r>
+        <w:rPr>
+          <w:rFonts w:cstheme="minorHAnsi"/>
+          <w:b/>
+          <w:bCs/>
+          <w:color w:val="000000" w:themeColor="text1"/>
+        </w:rPr>
+        <w:t>11/2018 – 01/2019</w:t>
+      </w:r>
+    </w:p>
+    <w:p>
+      <w:pPr>
+        <w:tabs>
+          <w:tab w:val="right" w:pos="10800"/>
+        </w:tabs>
+        <w:spacing w:after="0"/>
+        <w:jc w:val="both"/>
+        <w:rPr>
+          <w:rFonts w:cstheme="minorHAnsi"/>
+          <w:color w:val="000000" w:themeColor="text1"/>
+        </w:rPr>
+      </w:pPr>
+      <w:r>
+        <w:rPr>
+          <w:rFonts w:cstheme="minorHAnsi"/>
+          <w:color w:val="000000" w:themeColor="text1"/>
+        </w:rPr>
+        <w:t>Graffiti Artist</w:t>
+      </w:r>
+      <w:r>
+        <w:rPr>
+          <w:rFonts w:cstheme="minorHAnsi"/>
+          <w:color w:val="000000" w:themeColor="text1"/>
+        </w:rPr>
+        <w:t>, Stockholm, Sweden</w:t>
       </w:r>
       <w:r>
         <w:rPr>
@@ -1808,26 +2602,50 @@
         </w:tabs>
         <w:spacing w:after="0"/>
         <w:jc w:val="both"/>
-        <w:rPr>
-          <w:rFonts w:cstheme="minorHAnsi"/>
-          <w:b/>
-          <w:bCs/>
-          <w:color w:val="000000" w:themeColor="text1"/>
-        </w:rPr>
-      </w:pPr>
-      <w:r>
-        <w:t xml:space="preserve">Designed, developed, and hosted a website called </w:t>
-      </w:r>
-      <w:hyperlink r:id="rId11" w:history="1">
+      </w:pPr>
+      <w:r>
+        <w:t xml:space="preserve">Partnered with professional graffiti artist and owner of </w:t>
+      </w:r>
+      <w:proofErr w:type="spellStart"/>
+      <w:r>
+        <w:t>MindGem</w:t>
+      </w:r>
+      <w:proofErr w:type="spellEnd"/>
+      <w:r>
+        <w:t xml:space="preserve"> Graphics on developing and launching internet/social </w:t>
+      </w:r>
+      <w:r>
+        <w:t>media</w:t>
+      </w:r>
+      <w:r>
+        <w:t xml:space="preserve"> presence through creation of </w:t>
+      </w:r>
+      <w:hyperlink r:id="rId15" w:history="1">
         <w:r>
           <w:rPr>
             <w:rStyle w:val="Hyperlink"/>
+            <w:u w:val="none"/>
           </w:rPr>
-          <w:t>http://violet.health</w:t>
+          <w:t>http://graffiticreator.net</w:t>
         </w:r>
       </w:hyperlink>
       <w:r>
-        <w:t xml:space="preserve"> for a startup company.</w:t>
+        <w:t xml:space="preserve"> utilizing iMessage Graffiti creator app, </w:t>
+      </w:r>
+      <w:hyperlink r:id="rId16" w:history="1">
+        <w:r>
+          <w:rPr>
+            <w:rStyle w:val="Hyperlink"/>
+            <w:u w:val="none"/>
+          </w:rPr>
+          <w:t>https://apps.apple.com/us/app/graffiti-creator-stickers/id1449321346?ls=1</w:t>
+        </w:r>
+      </w:hyperlink>
+      <w:r>
+        <w:t xml:space="preserve"> </w:t>
+      </w:r>
+      <w:r>
+        <w:t xml:space="preserve"> </w:t>
       </w:r>
     </w:p>
     <w:p>
@@ -1842,15 +2660,27 @@
         </w:tabs>
         <w:spacing w:after="0"/>
         <w:jc w:val="both"/>
-        <w:rPr>
-          <w:rFonts w:cstheme="minorHAnsi"/>
-          <w:b/>
-          <w:bCs/>
-          <w:color w:val="000000" w:themeColor="text1"/>
-        </w:rPr>
-      </w:pPr>
-      <w:r>
-        <w:t>Hosted on AWS through rout 53 and s3 bucket.</w:t>
+      </w:pPr>
+      <w:r>
+        <w:t xml:space="preserve">Created a </w:t>
+      </w:r>
+      <w:r>
+        <w:t xml:space="preserve">web app using </w:t>
+      </w:r>
+      <w:r>
+        <w:t>HTML</w:t>
+      </w:r>
+      <w:r>
+        <w:t>, CSS, JavaScript, jQuery</w:t>
+      </w:r>
+      <w:r>
+        <w:t xml:space="preserve"> </w:t>
+      </w:r>
+      <w:r>
+        <w:t xml:space="preserve">and </w:t>
+      </w:r>
+      <w:r>
+        <w:t>XCode and swift</w:t>
       </w:r>
     </w:p>
     <w:p>
@@ -1862,43 +2692,9 @@
         <w:jc w:val="both"/>
         <w:rPr>
           <w:rFonts w:cstheme="minorHAnsi"/>
-          <w:b/>
-          <w:bCs/>
           <w:color w:val="000000" w:themeColor="text1"/>
         </w:rPr>
       </w:pPr>
-    </w:p>
-    <w:p>
-      <w:pPr>
-        <w:tabs>
-          <w:tab w:val="right" w:pos="10800"/>
-        </w:tabs>
-        <w:spacing w:before="120" w:after="0"/>
-        <w:jc w:val="both"/>
-        <w:rPr>
-          <w:rFonts w:cstheme="minorHAnsi"/>
-          <w:b/>
-          <w:bCs/>
-          <w:color w:val="FF0000"/>
-        </w:rPr>
-      </w:pPr>
-      <w:r>
-        <w:rPr>
-          <w:rFonts w:cstheme="minorHAnsi"/>
-          <w:b/>
-          <w:bCs/>
-        </w:rPr>
-        <w:t>Instructor/Teacher</w:t>
-      </w:r>
-      <w:r>
-        <w:rPr>
-          <w:rFonts w:cstheme="minorHAnsi"/>
-          <w:b/>
-          <w:bCs/>
-        </w:rPr>
-        <w:tab/>
-        <w:t>1/2020 – 5/2020</w:t>
-      </w:r>
     </w:p>
     <w:p>
       <w:pPr>
@@ -1909,22 +2705,82 @@
         <w:jc w:val="both"/>
         <w:rPr>
           <w:rFonts w:cstheme="minorHAnsi"/>
-        </w:rPr>
-      </w:pPr>
-      <w:r>
-        <w:rPr>
-          <w:rFonts w:cstheme="minorHAnsi"/>
-        </w:rPr>
-        <w:t>The Coder School, San Diego, CA</w:t>
-      </w:r>
-    </w:p>
-    <w:p>
-      <w:pPr>
-        <w:pStyle w:val="ListParagraph"/>
-        <w:numPr>
-          <w:ilvl w:val="0"/>
-          <w:numId w:val="19"/>
-        </w:numPr>
+          <w:b/>
+          <w:bCs/>
+          <w:color w:val="000000" w:themeColor="text1"/>
+        </w:rPr>
+      </w:pPr>
+      <w:r>
+        <w:rPr>
+          <w:rFonts w:cstheme="minorHAnsi"/>
+          <w:b/>
+          <w:bCs/>
+          <w:color w:val="000000" w:themeColor="text1"/>
+        </w:rPr>
+        <w:t xml:space="preserve">Research and Development Engineer </w:t>
+      </w:r>
+      <w:r>
+        <w:rPr>
+          <w:rFonts w:cstheme="minorHAnsi"/>
+          <w:b/>
+          <w:bCs/>
+        </w:rPr>
+        <w:t>|</w:t>
+      </w:r>
+      <w:r>
+        <w:rPr>
+          <w:rFonts w:cstheme="minorHAnsi"/>
+          <w:b/>
+          <w:bCs/>
+          <w:color w:val="000000" w:themeColor="text1"/>
+        </w:rPr>
+        <w:t xml:space="preserve"> </w:t>
+      </w:r>
+      <w:r>
+        <w:rPr>
+          <w:rFonts w:cstheme="minorHAnsi"/>
+          <w:b/>
+          <w:bCs/>
+          <w:color w:val="000000" w:themeColor="text1"/>
+        </w:rPr>
+        <w:t>Part Time</w:t>
+      </w:r>
+      <w:r>
+        <w:rPr>
+          <w:rFonts w:cstheme="minorHAnsi"/>
+          <w:b/>
+          <w:bCs/>
+        </w:rPr>
+        <w:t xml:space="preserve"> </w:t>
+      </w:r>
+      <w:r>
+        <w:rPr>
+          <w:rFonts w:cstheme="minorHAnsi"/>
+          <w:b/>
+          <w:bCs/>
+        </w:rPr>
+        <w:t>| Flexible Schedule</w:t>
+      </w:r>
+      <w:r>
+        <w:rPr>
+          <w:rFonts w:cstheme="minorHAnsi"/>
+          <w:b/>
+          <w:bCs/>
+        </w:rPr>
+        <w:tab/>
+      </w:r>
+      <w:r>
+        <w:rPr>
+          <w:rFonts w:cstheme="minorHAnsi"/>
+          <w:b/>
+          <w:bCs/>
+          <w:color w:val="000000" w:themeColor="text1"/>
+        </w:rPr>
+        <w:t>08/2014 – 01/2020</w:t>
+      </w:r>
+    </w:p>
+    <w:p>
+      <w:pPr>
         <w:tabs>
           <w:tab w:val="right" w:pos="10800"/>
         </w:tabs>
@@ -1932,933 +2788,29 @@
         <w:jc w:val="both"/>
         <w:rPr>
           <w:rFonts w:cstheme="minorHAnsi"/>
-        </w:rPr>
-      </w:pPr>
-      <w:r>
-        <w:rPr>
-          <w:rFonts w:cstheme="minorHAnsi"/>
-        </w:rPr>
-        <w:t xml:space="preserve">Develop individualized and targeted curriculums for each student to aide them in achieving coding education goals </w:t>
-      </w:r>
-    </w:p>
-    <w:p>
-      <w:pPr>
-        <w:pStyle w:val="ListParagraph"/>
-        <w:numPr>
-          <w:ilvl w:val="0"/>
-          <w:numId w:val="19"/>
-        </w:numPr>
-        <w:tabs>
-          <w:tab w:val="right" w:pos="10800"/>
-        </w:tabs>
-        <w:spacing w:after="0"/>
-        <w:jc w:val="both"/>
-        <w:rPr>
-          <w:rFonts w:cstheme="minorHAnsi"/>
-        </w:rPr>
-      </w:pPr>
-      <w:r>
-        <w:rPr>
-          <w:rFonts w:cstheme="minorHAnsi"/>
-        </w:rPr>
-        <w:t xml:space="preserve">Instruct, mentor, and coach students on coding languages as a “Coder Coach”, </w:t>
-      </w:r>
-      <w:r>
-        <w:rPr>
-          <w:rFonts w:cstheme="minorHAnsi"/>
-        </w:rPr>
-        <w:t xml:space="preserve">Python, Java, HTML, </w:t>
-      </w:r>
-      <w:r>
-        <w:rPr>
-          <w:rFonts w:cstheme="minorHAnsi"/>
-        </w:rPr>
-        <w:t xml:space="preserve">and </w:t>
-      </w:r>
-      <w:r>
-        <w:rPr>
-          <w:rFonts w:cstheme="minorHAnsi"/>
-        </w:rPr>
-        <w:t>JavaScript</w:t>
-      </w:r>
-      <w:r>
-        <w:rPr>
-          <w:rFonts w:cstheme="minorHAnsi"/>
-        </w:rPr>
-        <w:t xml:space="preserve">, as well as coding tools such as </w:t>
-      </w:r>
-      <w:r>
-        <w:rPr>
-          <w:rFonts w:cstheme="minorHAnsi"/>
-        </w:rPr>
-        <w:t>Blender and Unity</w:t>
-      </w:r>
-    </w:p>
-    <w:p>
-      <w:pPr>
-        <w:tabs>
-          <w:tab w:val="right" w:pos="10800"/>
-        </w:tabs>
-        <w:spacing w:after="0"/>
-        <w:jc w:val="both"/>
-        <w:rPr>
-          <w:rFonts w:cstheme="minorHAnsi"/>
-          <w:b/>
-          <w:bCs/>
           <w:color w:val="000000" w:themeColor="text1"/>
         </w:rPr>
       </w:pPr>
-    </w:p>
-    <w:p>
-      <w:pPr>
-        <w:tabs>
-          <w:tab w:val="right" w:pos="10800"/>
-        </w:tabs>
-        <w:spacing w:after="0"/>
-        <w:jc w:val="both"/>
-        <w:rPr>
-          <w:rFonts w:cstheme="minorHAnsi"/>
-          <w:b/>
-          <w:bCs/>
+      <w:r>
+        <w:rPr>
+          <w:rFonts w:cstheme="minorHAnsi"/>
           <w:color w:val="000000" w:themeColor="text1"/>
         </w:rPr>
-      </w:pPr>
-      <w:r>
-        <w:rPr>
-          <w:rFonts w:cstheme="minorHAnsi"/>
-          <w:b/>
-          <w:bCs/>
+        <w:t>Jardin</w:t>
+      </w:r>
+      <w:r>
+        <w:rPr>
+          <w:rFonts w:cstheme="minorHAnsi"/>
           <w:color w:val="000000" w:themeColor="text1"/>
         </w:rPr>
-        <w:t xml:space="preserve">AWS developer | Full Stack Engineer | Back End Developer | Freelancer </w:t>
-      </w:r>
-      <w:r>
-        <w:rPr>
-          <w:rFonts w:cstheme="minorHAnsi"/>
-          <w:b/>
-          <w:bCs/>
-          <w:color w:val="FF0000"/>
-        </w:rPr>
-        <w:tab/>
-      </w:r>
-      <w:r>
-        <w:rPr>
-          <w:rFonts w:cstheme="minorHAnsi"/>
-          <w:b/>
-          <w:bCs/>
+        <w:t xml:space="preserve"> </w:t>
+      </w:r>
+      <w:r>
+        <w:rPr>
+          <w:rFonts w:cstheme="minorHAnsi"/>
           <w:color w:val="000000" w:themeColor="text1"/>
         </w:rPr>
-        <w:t>8/2019 – 12/2019</w:t>
-      </w:r>
-    </w:p>
-    <w:p>
-      <w:pPr>
-        <w:tabs>
-          <w:tab w:val="right" w:pos="10800"/>
-        </w:tabs>
-        <w:spacing w:after="0"/>
-        <w:jc w:val="both"/>
-        <w:rPr>
-          <w:rFonts w:cstheme="minorHAnsi"/>
-          <w:color w:val="000000" w:themeColor="text1"/>
-        </w:rPr>
-      </w:pPr>
-      <w:proofErr w:type="spellStart"/>
-      <w:r>
-        <w:rPr>
-          <w:rFonts w:cstheme="minorHAnsi"/>
-          <w:color w:val="000000" w:themeColor="text1"/>
-        </w:rPr>
-        <w:t>Reciposts</w:t>
-      </w:r>
-      <w:proofErr w:type="spellEnd"/>
-      <w:r>
-        <w:rPr>
-          <w:rFonts w:cstheme="minorHAnsi"/>
-          <w:color w:val="000000" w:themeColor="text1"/>
-        </w:rPr>
-        <w:t>, San Marcos, CA</w:t>
-      </w:r>
-      <w:r>
-        <w:rPr>
-          <w:rFonts w:cstheme="minorHAnsi"/>
-          <w:color w:val="000000" w:themeColor="text1"/>
-        </w:rPr>
-        <w:tab/>
-      </w:r>
-    </w:p>
-    <w:p>
-      <w:pPr>
-        <w:pStyle w:val="ListParagraph"/>
-        <w:numPr>
-          <w:ilvl w:val="0"/>
-          <w:numId w:val="20"/>
-        </w:numPr>
-        <w:tabs>
-          <w:tab w:val="right" w:pos="10800"/>
-        </w:tabs>
-        <w:spacing w:after="0"/>
-        <w:jc w:val="both"/>
-        <w:rPr>
-          <w:rFonts w:cstheme="minorHAnsi"/>
-          <w:b/>
-          <w:bCs/>
-          <w:color w:val="000000" w:themeColor="text1"/>
-        </w:rPr>
-      </w:pPr>
-      <w:r>
-        <w:t xml:space="preserve">Designed, developed, and hosted a </w:t>
-      </w:r>
-      <w:r>
-        <w:t xml:space="preserve">fully functional social media platform </w:t>
-      </w:r>
-      <w:r>
-        <w:t xml:space="preserve">called </w:t>
-      </w:r>
-      <w:hyperlink r:id="rId12" w:history="1">
-        <w:r>
-          <w:rPr>
-            <w:rStyle w:val="Hyperlink"/>
-          </w:rPr>
-          <w:t>https://reciposts.com</w:t>
-        </w:r>
-      </w:hyperlink>
-      <w:r>
-        <w:t>.</w:t>
-      </w:r>
-    </w:p>
-    <w:p>
-      <w:pPr>
-        <w:pStyle w:val="ListParagraph"/>
-        <w:numPr>
-          <w:ilvl w:val="0"/>
-          <w:numId w:val="20"/>
-        </w:numPr>
-        <w:tabs>
-          <w:tab w:val="right" w:pos="10800"/>
-        </w:tabs>
-        <w:spacing w:after="0"/>
-        <w:jc w:val="both"/>
-        <w:rPr>
-          <w:rFonts w:cstheme="minorHAnsi"/>
-          <w:b/>
-          <w:bCs/>
-          <w:color w:val="000000" w:themeColor="text1"/>
-        </w:rPr>
-      </w:pPr>
-      <w:r>
-        <w:t>Hosted on AWS through rout 53 and s3 bucket.</w:t>
-      </w:r>
-    </w:p>
-    <w:p>
-      <w:pPr>
-        <w:pStyle w:val="ListParagraph"/>
-        <w:numPr>
-          <w:ilvl w:val="0"/>
-          <w:numId w:val="20"/>
-        </w:numPr>
-        <w:tabs>
-          <w:tab w:val="right" w:pos="10800"/>
-        </w:tabs>
-        <w:spacing w:after="0"/>
-        <w:jc w:val="both"/>
-        <w:rPr>
-          <w:rFonts w:cstheme="minorHAnsi"/>
-          <w:b/>
-          <w:bCs/>
-          <w:color w:val="000000" w:themeColor="text1"/>
-        </w:rPr>
-      </w:pPr>
-      <w:r>
-        <w:t xml:space="preserve">Secured website using AWS cloud front </w:t>
-      </w:r>
-    </w:p>
-    <w:p>
-      <w:pPr>
-        <w:pStyle w:val="ListParagraph"/>
-        <w:numPr>
-          <w:ilvl w:val="0"/>
-          <w:numId w:val="20"/>
-        </w:numPr>
-        <w:tabs>
-          <w:tab w:val="right" w:pos="10800"/>
-        </w:tabs>
-        <w:spacing w:after="0"/>
-        <w:jc w:val="both"/>
-        <w:rPr>
-          <w:rFonts w:cstheme="minorHAnsi"/>
-          <w:b/>
-          <w:bCs/>
-          <w:color w:val="000000" w:themeColor="text1"/>
-        </w:rPr>
-      </w:pPr>
-      <w:r>
-        <w:t xml:space="preserve">Back end using Node.js lambda serverless function using AWS Gateway. </w:t>
-      </w:r>
-    </w:p>
-    <w:p>
-      <w:pPr>
-        <w:pStyle w:val="ListParagraph"/>
-        <w:tabs>
-          <w:tab w:val="right" w:pos="10800"/>
-        </w:tabs>
-        <w:spacing w:after="0"/>
-        <w:jc w:val="both"/>
-        <w:rPr>
-          <w:rFonts w:cstheme="minorHAnsi"/>
-        </w:rPr>
-      </w:pPr>
-    </w:p>
-    <w:p>
-      <w:pPr>
-        <w:tabs>
-          <w:tab w:val="right" w:pos="10800"/>
-        </w:tabs>
-        <w:spacing w:after="0"/>
-        <w:jc w:val="both"/>
-        <w:rPr>
-          <w:rFonts w:cstheme="minorHAnsi"/>
-          <w:b/>
-          <w:bCs/>
-          <w:color w:val="000000" w:themeColor="text1"/>
-        </w:rPr>
-      </w:pPr>
-      <w:r>
-        <w:rPr>
-          <w:rFonts w:cstheme="minorHAnsi"/>
-          <w:b/>
-          <w:bCs/>
-          <w:color w:val="000000" w:themeColor="text1"/>
-        </w:rPr>
-        <w:t xml:space="preserve">Full Stack Engineer </w:t>
-      </w:r>
-      <w:r>
-        <w:rPr>
-          <w:rFonts w:cstheme="minorHAnsi"/>
-          <w:b/>
-          <w:bCs/>
-        </w:rPr>
-        <w:t>| Fully Remote</w:t>
-      </w:r>
-      <w:r>
-        <w:rPr>
-          <w:rFonts w:cstheme="minorHAnsi"/>
-          <w:b/>
-          <w:bCs/>
-        </w:rPr>
-        <w:t xml:space="preserve"> </w:t>
-      </w:r>
-      <w:r>
-        <w:rPr>
-          <w:rFonts w:cstheme="minorHAnsi"/>
-          <w:b/>
-          <w:bCs/>
-        </w:rPr>
-        <w:t>|</w:t>
-      </w:r>
-      <w:r>
-        <w:rPr>
-          <w:rFonts w:cstheme="minorHAnsi"/>
-          <w:b/>
-          <w:bCs/>
-          <w:color w:val="000000" w:themeColor="text1"/>
-        </w:rPr>
-        <w:t xml:space="preserve"> Virtual, Home-Based Office, </w:t>
-      </w:r>
-      <w:r>
-        <w:rPr>
-          <w:rFonts w:cstheme="minorHAnsi"/>
-          <w:b/>
-          <w:bCs/>
-          <w:color w:val="000000" w:themeColor="text1"/>
-        </w:rPr>
-        <w:t>Poway, California</w:t>
-      </w:r>
-      <w:r>
-        <w:rPr>
-          <w:rFonts w:cstheme="minorHAnsi"/>
-          <w:b/>
-          <w:bCs/>
-          <w:color w:val="FF0000"/>
-        </w:rPr>
-        <w:tab/>
-      </w:r>
-      <w:r>
-        <w:rPr>
-          <w:rFonts w:cstheme="minorHAnsi"/>
-          <w:b/>
-          <w:bCs/>
-          <w:color w:val="000000" w:themeColor="text1"/>
-        </w:rPr>
-        <w:t>11/2018 – 01/2019</w:t>
-      </w:r>
-    </w:p>
-    <w:p>
-      <w:pPr>
-        <w:tabs>
-          <w:tab w:val="right" w:pos="10800"/>
-        </w:tabs>
-        <w:spacing w:after="0"/>
-        <w:jc w:val="both"/>
-        <w:rPr>
-          <w:rFonts w:cstheme="minorHAnsi"/>
-          <w:color w:val="000000" w:themeColor="text1"/>
-        </w:rPr>
-      </w:pPr>
-      <w:r>
-        <w:rPr>
-          <w:rFonts w:cstheme="minorHAnsi"/>
-          <w:color w:val="000000" w:themeColor="text1"/>
-        </w:rPr>
-        <w:t>Graffiti Artist</w:t>
-      </w:r>
-      <w:r>
-        <w:rPr>
-          <w:rFonts w:cstheme="minorHAnsi"/>
-          <w:color w:val="000000" w:themeColor="text1"/>
-        </w:rPr>
-        <w:t>, Stockholm, Sweden</w:t>
-      </w:r>
-      <w:r>
-        <w:rPr>
-          <w:rFonts w:cstheme="minorHAnsi"/>
-          <w:color w:val="000000" w:themeColor="text1"/>
-        </w:rPr>
-        <w:tab/>
-      </w:r>
-    </w:p>
-    <w:p>
-      <w:pPr>
-        <w:pStyle w:val="ListParagraph"/>
-        <w:numPr>
-          <w:ilvl w:val="0"/>
-          <w:numId w:val="20"/>
-        </w:numPr>
-        <w:tabs>
-          <w:tab w:val="right" w:pos="10800"/>
-        </w:tabs>
-        <w:spacing w:after="0"/>
-        <w:jc w:val="both"/>
-      </w:pPr>
-      <w:r>
-        <w:t xml:space="preserve">Partnered with professional graffiti artist and owner of </w:t>
-      </w:r>
-      <w:proofErr w:type="spellStart"/>
-      <w:r>
-        <w:t>MindGem</w:t>
-      </w:r>
-      <w:proofErr w:type="spellEnd"/>
-      <w:r>
-        <w:t xml:space="preserve"> Graphics on developing and launching internet/social </w:t>
-      </w:r>
-      <w:r>
-        <w:t>media</w:t>
-      </w:r>
-      <w:r>
-        <w:t xml:space="preserve"> presence through creation of </w:t>
-      </w:r>
-      <w:hyperlink r:id="rId13" w:history="1">
-        <w:r>
-          <w:rPr>
-            <w:rStyle w:val="Hyperlink"/>
-            <w:u w:val="none"/>
-          </w:rPr>
-          <w:t>http://graffiticreator.net</w:t>
-        </w:r>
-      </w:hyperlink>
-      <w:r>
-        <w:t xml:space="preserve"> utilizing iMessage Graffiti creator app, </w:t>
-      </w:r>
-      <w:hyperlink r:id="rId14" w:history="1">
-        <w:r>
-          <w:rPr>
-            <w:rStyle w:val="Hyperlink"/>
-            <w:u w:val="none"/>
-          </w:rPr>
-          <w:t>https://apps.apple.com/us/app/graffiti-creator-stickers/id1449321346?ls=1</w:t>
-        </w:r>
-      </w:hyperlink>
-      <w:r>
-        <w:t xml:space="preserve"> </w:t>
-      </w:r>
-      <w:r>
-        <w:t xml:space="preserve"> </w:t>
-      </w:r>
-    </w:p>
-    <w:p>
-      <w:pPr>
-        <w:pStyle w:val="ListParagraph"/>
-        <w:numPr>
-          <w:ilvl w:val="0"/>
-          <w:numId w:val="20"/>
-        </w:numPr>
-        <w:tabs>
-          <w:tab w:val="right" w:pos="10800"/>
-        </w:tabs>
-        <w:spacing w:after="0"/>
-        <w:jc w:val="both"/>
-      </w:pPr>
-      <w:r>
-        <w:t>Created a webpage capable of drawing graffiti letters through the use of HTML</w:t>
-      </w:r>
-      <w:r>
-        <w:t>, CSS, JavaScript, and jQuery</w:t>
-      </w:r>
-      <w:r>
-        <w:t xml:space="preserve"> and integrated it into the iMessage app to pull a WebView to display the website</w:t>
-      </w:r>
-    </w:p>
-    <w:p>
-      <w:pPr>
-        <w:pStyle w:val="ListParagraph"/>
-        <w:numPr>
-          <w:ilvl w:val="0"/>
-          <w:numId w:val="20"/>
-        </w:numPr>
-        <w:tabs>
-          <w:tab w:val="right" w:pos="10800"/>
-        </w:tabs>
-        <w:spacing w:after="0"/>
-        <w:jc w:val="both"/>
-      </w:pPr>
-      <w:r>
-        <w:t xml:space="preserve">Enabled viewing of the webpage via the app through utilization of </w:t>
-      </w:r>
-      <w:r>
-        <w:t>XCode and swift</w:t>
-      </w:r>
-    </w:p>
-    <w:p>
-      <w:pPr>
-        <w:pStyle w:val="ListParagraph"/>
-        <w:numPr>
-          <w:ilvl w:val="0"/>
-          <w:numId w:val="20"/>
-        </w:numPr>
-        <w:tabs>
-          <w:tab w:val="right" w:pos="10800"/>
-        </w:tabs>
-        <w:spacing w:after="0"/>
-        <w:jc w:val="both"/>
-      </w:pPr>
-      <w:r>
-        <w:t>Published the app via the iTunes app store,</w:t>
-      </w:r>
-      <w:r>
-        <w:t xml:space="preserve"> </w:t>
-      </w:r>
-      <w:hyperlink r:id="rId15" w:history="1">
-        <w:r>
-          <w:rPr>
-            <w:rStyle w:val="Hyperlink"/>
-            <w:u w:val="none"/>
-          </w:rPr>
-          <w:t>http://itunesconnect.apple.com</w:t>
-        </w:r>
-      </w:hyperlink>
-    </w:p>
-    <w:p>
-      <w:pPr>
-        <w:tabs>
-          <w:tab w:val="right" w:pos="10800"/>
-        </w:tabs>
-        <w:spacing w:after="0"/>
-        <w:jc w:val="both"/>
-      </w:pPr>
-    </w:p>
-    <w:p>
-      <w:pPr>
-        <w:tabs>
-          <w:tab w:val="right" w:pos="10800"/>
-        </w:tabs>
-        <w:spacing w:after="0"/>
-        <w:jc w:val="both"/>
-        <w:rPr>
-          <w:rFonts w:cstheme="minorHAnsi"/>
-          <w:b/>
-          <w:bCs/>
-          <w:color w:val="000000" w:themeColor="text1"/>
-        </w:rPr>
-      </w:pPr>
-      <w:r>
-        <w:rPr>
-          <w:rFonts w:cstheme="minorHAnsi"/>
-          <w:b/>
-          <w:bCs/>
-          <w:color w:val="000000" w:themeColor="text1"/>
-        </w:rPr>
-        <w:t>Web Developer</w:t>
-      </w:r>
-      <w:r>
-        <w:rPr>
-          <w:rFonts w:cstheme="minorHAnsi"/>
-          <w:b/>
-          <w:bCs/>
-          <w:color w:val="FF0000"/>
-        </w:rPr>
-        <w:tab/>
-      </w:r>
-      <w:r>
-        <w:rPr>
-          <w:rFonts w:cstheme="minorHAnsi"/>
-          <w:b/>
-          <w:bCs/>
-          <w:color w:val="000000" w:themeColor="text1"/>
-        </w:rPr>
-        <w:t>02/2017 – 05/2018</w:t>
-      </w:r>
-    </w:p>
-    <w:p>
-      <w:pPr>
-        <w:tabs>
-          <w:tab w:val="right" w:pos="10800"/>
-        </w:tabs>
-        <w:spacing w:after="0"/>
-        <w:jc w:val="both"/>
-        <w:rPr>
-          <w:rFonts w:cstheme="minorHAnsi"/>
-          <w:color w:val="000000" w:themeColor="text1"/>
-        </w:rPr>
-      </w:pPr>
-      <w:r>
-        <w:rPr>
-          <w:rFonts w:cstheme="minorHAnsi"/>
-          <w:color w:val="000000" w:themeColor="text1"/>
-        </w:rPr>
-        <w:t xml:space="preserve">Kokua Botanicals, San Marcos, CA </w:t>
-      </w:r>
-    </w:p>
-    <w:p>
-      <w:pPr>
-        <w:pStyle w:val="ListParagraph"/>
-        <w:numPr>
-          <w:ilvl w:val="0"/>
-          <w:numId w:val="21"/>
-        </w:numPr>
-        <w:tabs>
-          <w:tab w:val="right" w:pos="10800"/>
-        </w:tabs>
-        <w:spacing w:after="0"/>
-        <w:jc w:val="both"/>
-        <w:rPr>
-          <w:rFonts w:cstheme="minorHAnsi"/>
-          <w:color w:val="000000" w:themeColor="text1"/>
-        </w:rPr>
-      </w:pPr>
-      <w:r>
-        <w:rPr>
-          <w:rFonts w:cstheme="minorHAnsi"/>
-          <w:color w:val="000000" w:themeColor="text1"/>
-        </w:rPr>
-        <w:t xml:space="preserve">Designed and developed a website </w:t>
-      </w:r>
-      <w:r>
-        <w:rPr>
-          <w:rFonts w:cstheme="minorHAnsi"/>
-          <w:color w:val="000000" w:themeColor="text1"/>
-        </w:rPr>
-        <w:t xml:space="preserve">using </w:t>
-      </w:r>
-      <w:proofErr w:type="spellStart"/>
-      <w:r>
-        <w:rPr>
-          <w:rFonts w:cstheme="minorHAnsi"/>
-          <w:color w:val="000000" w:themeColor="text1"/>
-        </w:rPr>
-        <w:t>Wix</w:t>
-      </w:r>
-      <w:proofErr w:type="spellEnd"/>
-      <w:r>
-        <w:rPr>
-          <w:rFonts w:cstheme="minorHAnsi"/>
-          <w:color w:val="000000" w:themeColor="text1"/>
-        </w:rPr>
-        <w:t xml:space="preserve"> focused</w:t>
-      </w:r>
-      <w:r>
-        <w:rPr>
-          <w:rFonts w:cstheme="minorHAnsi"/>
-          <w:color w:val="000000" w:themeColor="text1"/>
-        </w:rPr>
-        <w:t xml:space="preserve"> </w:t>
-      </w:r>
-      <w:r>
-        <w:rPr>
-          <w:rFonts w:cstheme="minorHAnsi"/>
-          <w:color w:val="000000" w:themeColor="text1"/>
-        </w:rPr>
-        <w:t xml:space="preserve">discussing </w:t>
-      </w:r>
-      <w:r>
-        <w:rPr>
-          <w:rFonts w:cstheme="minorHAnsi"/>
-          <w:color w:val="000000" w:themeColor="text1"/>
-        </w:rPr>
-        <w:t xml:space="preserve">nasal health benefits and reduced </w:t>
-      </w:r>
-      <w:r>
-        <w:rPr>
-          <w:rFonts w:cstheme="minorHAnsi"/>
-          <w:color w:val="000000" w:themeColor="text1"/>
-        </w:rPr>
-        <w:t xml:space="preserve">inflammation </w:t>
-      </w:r>
-      <w:hyperlink r:id="rId16" w:history="1">
-        <w:r>
-          <w:rPr>
-            <w:rStyle w:val="Hyperlink"/>
-            <w:rFonts w:cstheme="minorHAnsi"/>
-            <w:u w:val="none"/>
-          </w:rPr>
-          <w:t>https://wajardin.wixsite.com/mysite</w:t>
-        </w:r>
-      </w:hyperlink>
-      <w:r>
-        <w:rPr>
-          <w:rFonts w:cstheme="minorHAnsi"/>
-          <w:color w:val="000000" w:themeColor="text1"/>
-        </w:rPr>
-        <w:t xml:space="preserve"> </w:t>
-      </w:r>
-    </w:p>
-    <w:p>
-      <w:pPr>
-        <w:tabs>
-          <w:tab w:val="right" w:pos="10800"/>
-        </w:tabs>
-        <w:spacing w:after="0"/>
-        <w:jc w:val="both"/>
-        <w:rPr>
-          <w:rFonts w:cstheme="minorHAnsi"/>
-          <w:color w:val="000000" w:themeColor="text1"/>
-        </w:rPr>
-      </w:pPr>
-    </w:p>
-    <w:p>
-      <w:pPr>
-        <w:tabs>
-          <w:tab w:val="right" w:pos="10800"/>
-        </w:tabs>
-        <w:spacing w:after="0"/>
-        <w:jc w:val="both"/>
-        <w:rPr>
-          <w:rFonts w:cstheme="minorHAnsi"/>
-          <w:b/>
-          <w:bCs/>
-          <w:color w:val="FF0000"/>
-        </w:rPr>
-      </w:pPr>
-      <w:r>
-        <w:rPr>
-          <w:rFonts w:cstheme="minorHAnsi"/>
-          <w:b/>
-          <w:bCs/>
-          <w:color w:val="000000" w:themeColor="text1"/>
-        </w:rPr>
-        <w:t>3D Printer Technician</w:t>
-      </w:r>
-      <w:r>
-        <w:rPr>
-          <w:rFonts w:cstheme="minorHAnsi"/>
-          <w:b/>
-          <w:bCs/>
-          <w:color w:val="FF0000"/>
-        </w:rPr>
-        <w:tab/>
-      </w:r>
-      <w:r>
-        <w:rPr>
-          <w:rFonts w:cstheme="minorHAnsi"/>
-          <w:b/>
-          <w:bCs/>
-          <w:color w:val="000000" w:themeColor="text1"/>
-        </w:rPr>
-        <w:t>03/2016 – 08/2017</w:t>
-      </w:r>
-    </w:p>
-    <w:p>
-      <w:pPr>
-        <w:tabs>
-          <w:tab w:val="right" w:pos="10800"/>
-        </w:tabs>
-        <w:spacing w:after="0"/>
-        <w:jc w:val="both"/>
-        <w:rPr>
-          <w:rFonts w:cstheme="minorHAnsi"/>
-          <w:color w:val="000000" w:themeColor="text1"/>
-        </w:rPr>
-      </w:pPr>
-      <w:proofErr w:type="spellStart"/>
-      <w:r>
-        <w:rPr>
-          <w:rFonts w:cstheme="minorHAnsi"/>
-          <w:color w:val="000000" w:themeColor="text1"/>
-        </w:rPr>
-        <w:t>AccendoWave</w:t>
-      </w:r>
-      <w:proofErr w:type="spellEnd"/>
-      <w:r>
-        <w:rPr>
-          <w:rFonts w:cstheme="minorHAnsi"/>
-          <w:color w:val="000000" w:themeColor="text1"/>
-        </w:rPr>
-        <w:t xml:space="preserve">, Poway, CA </w:t>
-      </w:r>
-    </w:p>
-    <w:p>
-      <w:pPr>
-        <w:pStyle w:val="ListParagraph"/>
-        <w:numPr>
-          <w:ilvl w:val="0"/>
-          <w:numId w:val="21"/>
-        </w:numPr>
-        <w:tabs>
-          <w:tab w:val="right" w:pos="10800"/>
-        </w:tabs>
-        <w:spacing w:after="0"/>
-        <w:jc w:val="both"/>
-        <w:rPr>
-          <w:rFonts w:cstheme="minorHAnsi"/>
-          <w:color w:val="000000" w:themeColor="text1"/>
-        </w:rPr>
-      </w:pPr>
-      <w:r>
-        <w:rPr>
-          <w:rFonts w:cstheme="minorHAnsi"/>
-          <w:color w:val="000000" w:themeColor="text1"/>
-        </w:rPr>
-        <w:t xml:space="preserve">Created a magnetic charging station for tables and EEG headbands for </w:t>
-      </w:r>
-      <w:proofErr w:type="spellStart"/>
-      <w:r>
-        <w:rPr>
-          <w:rFonts w:cstheme="minorHAnsi"/>
-          <w:color w:val="000000" w:themeColor="text1"/>
-        </w:rPr>
-        <w:t>AccendoWave</w:t>
-      </w:r>
-      <w:proofErr w:type="spellEnd"/>
-      <w:r>
-        <w:rPr>
-          <w:rFonts w:cstheme="minorHAnsi"/>
-          <w:color w:val="000000" w:themeColor="text1"/>
-        </w:rPr>
-        <w:t>. Executed the 3D printing of parts with a Maker Bot printer and incorporated Blender in designing the magnate charging station pieces and design,</w:t>
-      </w:r>
-      <w:r>
-        <w:rPr>
-          <w:rFonts w:cstheme="minorHAnsi"/>
-          <w:color w:val="000000" w:themeColor="text1"/>
-        </w:rPr>
-        <w:t xml:space="preserve"> </w:t>
-      </w:r>
-      <w:hyperlink r:id="rId17" w:history="1">
-        <w:r>
-          <w:rPr>
-            <w:rStyle w:val="Hyperlink"/>
-            <w:rFonts w:cstheme="minorHAnsi"/>
-            <w:u w:val="none"/>
-          </w:rPr>
-          <w:t>https://www.accendowave.com</w:t>
-        </w:r>
-      </w:hyperlink>
-      <w:r>
-        <w:rPr>
-          <w:rFonts w:cstheme="minorHAnsi"/>
-          <w:color w:val="000000" w:themeColor="text1"/>
-        </w:rPr>
-        <w:t xml:space="preserve"> </w:t>
-      </w:r>
-    </w:p>
-    <w:p>
-      <w:pPr>
-        <w:tabs>
-          <w:tab w:val="right" w:pos="10800"/>
-        </w:tabs>
-        <w:spacing w:after="0"/>
-        <w:jc w:val="both"/>
-        <w:rPr>
-          <w:rFonts w:cstheme="minorHAnsi"/>
-          <w:color w:val="000000" w:themeColor="text1"/>
-        </w:rPr>
-      </w:pPr>
-    </w:p>
-    <w:p>
-      <w:pPr>
-        <w:tabs>
-          <w:tab w:val="right" w:pos="10800"/>
-        </w:tabs>
-        <w:spacing w:after="0"/>
-        <w:jc w:val="both"/>
-        <w:rPr>
-          <w:rFonts w:cstheme="minorHAnsi"/>
-          <w:b/>
-          <w:bCs/>
-          <w:color w:val="000000" w:themeColor="text1"/>
-        </w:rPr>
-      </w:pPr>
-      <w:r>
-        <w:rPr>
-          <w:rFonts w:cstheme="minorHAnsi"/>
-          <w:b/>
-          <w:bCs/>
-          <w:color w:val="000000" w:themeColor="text1"/>
-        </w:rPr>
-        <w:t xml:space="preserve">Research and Development Engineer </w:t>
-      </w:r>
-      <w:r>
-        <w:rPr>
-          <w:rFonts w:cstheme="minorHAnsi"/>
-          <w:b/>
-          <w:bCs/>
-        </w:rPr>
-        <w:t>| Flexible Schedule</w:t>
-      </w:r>
-      <w:r>
-        <w:rPr>
-          <w:rFonts w:cstheme="minorHAnsi"/>
-          <w:b/>
-          <w:bCs/>
-        </w:rPr>
-        <w:tab/>
-      </w:r>
-      <w:r>
-        <w:rPr>
-          <w:rFonts w:cstheme="minorHAnsi"/>
-          <w:b/>
-          <w:bCs/>
-          <w:color w:val="000000" w:themeColor="text1"/>
-        </w:rPr>
-        <w:t>08/2014 – 01/2020</w:t>
-      </w:r>
-    </w:p>
-    <w:p>
-      <w:pPr>
-        <w:tabs>
-          <w:tab w:val="right" w:pos="10800"/>
-        </w:tabs>
-        <w:spacing w:after="0"/>
-        <w:jc w:val="both"/>
-        <w:rPr>
-          <w:rFonts w:cstheme="minorHAnsi"/>
-          <w:color w:val="000000" w:themeColor="text1"/>
-        </w:rPr>
-      </w:pPr>
-      <w:proofErr w:type="spellStart"/>
-      <w:r>
-        <w:rPr>
-          <w:rFonts w:cstheme="minorHAnsi"/>
-          <w:color w:val="000000" w:themeColor="text1"/>
-        </w:rPr>
-        <w:t>JardinLabs</w:t>
-      </w:r>
-      <w:proofErr w:type="spellEnd"/>
-      <w:r>
-        <w:rPr>
-          <w:rFonts w:cstheme="minorHAnsi"/>
-          <w:color w:val="000000" w:themeColor="text1"/>
-        </w:rPr>
-        <w:t xml:space="preserve">, </w:t>
+        <w:t xml:space="preserve">Labs, </w:t>
       </w:r>
       <w:r>
         <w:rPr>
@@ -2888,7 +2840,13 @@
         <w:t>a Patent web scrapper</w:t>
       </w:r>
       <w:r>
-        <w:t xml:space="preserve"> to search/scrap </w:t>
+        <w:t xml:space="preserve"> </w:t>
+      </w:r>
+      <w:r>
+        <w:t xml:space="preserve">using Python </w:t>
+      </w:r>
+      <w:r>
+        <w:t xml:space="preserve">to search/scrap </w:t>
       </w:r>
       <w:r>
         <w:t>all patents and store in a database</w:t>
@@ -2911,7 +2869,6 @@
         <w:jc w:val="both"/>
       </w:pPr>
       <w:r>
-        <w:lastRenderedPageBreak/>
         <w:t xml:space="preserve">Crafted front end and back end design development for </w:t>
       </w:r>
       <w:proofErr w:type="spellStart"/>
@@ -2995,7 +2952,13 @@
         <w:jc w:val="both"/>
       </w:pPr>
       <w:r>
-        <w:t>Wrote socket code connecting “the frame” of a project to an Amazon s3 bucket utilized in the Forget Me Not research project focused on stimulating memory abilities</w:t>
+        <w:t xml:space="preserve">Wrote </w:t>
+      </w:r>
+      <w:r>
+        <w:t xml:space="preserve">Python </w:t>
+      </w:r>
+      <w:r>
+        <w:t>socket code connecting “the frame” of a project to an Amazon s3 bucket utilized in the Forget Me Not research project focused on stimulating memory abilities</w:t>
       </w:r>
       <w:bookmarkEnd w:id="8"/>
       <w:bookmarkEnd w:id="9"/>
@@ -3011,7 +2974,7 @@
 </file>
 
 <file path=word/numbering.xml><?xml version="1.0" encoding="utf-8"?>
-<w:numbering xmlns:wpc="http://schemas.microsoft.com/office/word/2010/wordprocessingCanvas" xmlns:cx="http://schemas.microsoft.com/office/drawing/2014/chartex" xmlns:cx1="http://schemas.microsoft.com/office/drawing/2015/9/8/chartex" xmlns:cx2="http://schemas.microsoft.com/office/drawing/2015/10/21/chartex" xmlns:cx3="http://schemas.microsoft.com/office/drawing/2016/5/9/chartex" xmlns:cx4="http://schemas.microsoft.com/office/drawing/2016/5/10/chartex" xmlns:cx5="http://schemas.microsoft.com/office/drawing/2016/5/11/chartex" xmlns:cx6="http://schemas.microsoft.com/office/drawing/2016/5/12/chartex" xmlns:cx7="http://schemas.microsoft.com/office/drawing/2016/5/13/chartex" xmlns:cx8="http://schemas.microsoft.com/office/drawing/2016/5/14/chartex" xmlns:mc="http://schemas.openxmlformats.org/markup-compatibility/2006" xmlns:aink="http://schemas.microsoft.com/office/drawing/2016/ink" xmlns:am3d="http://schemas.microsoft.com/office/drawing/2017/model3d" xmlns:o="urn:schemas-microsoft-com:office:office" xmlns:r="http://schemas.openxmlformats.org/officeDocument/2006/relationships" xmlns:m="http://schemas.openxmlformats.org/officeDocument/2006/math" xmlns:v="urn:schemas-microsoft-com:vml" xmlns:wp14="http://schemas.microsoft.com/office/word/2010/wordprocessingDrawing" xmlns:wp="http://schemas.openxmlformats.org/drawingml/2006/wordprocessingDrawing" xmlns:w10="urn:schemas-microsoft-com:office:word" xmlns:w="http://schemas.openxmlformats.org/wordprocessingml/2006/main" xmlns:w14="http://schemas.microsoft.com/office/word/2010/wordml" xmlns:w15="http://schemas.microsoft.com/office/word/2012/wordml" xmlns:w16cex="http://schemas.microsoft.com/office/word/2018/wordml/cex" xmlns:w16cid="http://schemas.microsoft.com/office/word/2016/wordml/cid" xmlns:w16="http://schemas.microsoft.com/office/word/2018/wordml" xmlns:w16se="http://schemas.microsoft.com/office/word/2015/wordml/symex" xmlns:wpg="http://schemas.microsoft.com/office/word/2010/wordprocessingGroup" xmlns:wpi="http://schemas.microsoft.com/office/word/2010/wordprocessingInk" xmlns:wne="http://schemas.microsoft.com/office/word/2006/wordml" xmlns:wps="http://schemas.microsoft.com/office/word/2010/wordprocessingShape" mc:Ignorable="w14 w15 w16se w16cid w16 w16cex wp14">
+<w:numbering xmlns:wpc="http://schemas.microsoft.com/office/word/2010/wordprocessingCanvas" xmlns:cx="http://schemas.microsoft.com/office/drawing/2014/chartex" xmlns:cx1="http://schemas.microsoft.com/office/drawing/2015/9/8/chartex" xmlns:cx2="http://schemas.microsoft.com/office/drawing/2015/10/21/chartex" xmlns:cx3="http://schemas.microsoft.com/office/drawing/2016/5/9/chartex" xmlns:cx4="http://schemas.microsoft.com/office/drawing/2016/5/10/chartex" xmlns:cx5="http://schemas.microsoft.com/office/drawing/2016/5/11/chartex" xmlns:cx6="http://schemas.microsoft.com/office/drawing/2016/5/12/chartex" xmlns:cx7="http://schemas.microsoft.com/office/drawing/2016/5/13/chartex" xmlns:cx8="http://schemas.microsoft.com/office/drawing/2016/5/14/chartex" xmlns:mc="http://schemas.openxmlformats.org/markup-compatibility/2006" xmlns:aink="http://schemas.microsoft.com/office/drawing/2016/ink" xmlns:am3d="http://schemas.microsoft.com/office/drawing/2017/model3d" xmlns:o="urn:schemas-microsoft-com:office:office" xmlns:r="http://schemas.openxmlformats.org/officeDocument/2006/relationships" xmlns:m="http://schemas.openxmlformats.org/officeDocument/2006/math" xmlns:v="urn:schemas-microsoft-com:vml" xmlns:wp14="http://schemas.microsoft.com/office/word/2010/wordprocessingDrawing" xmlns:wp="http://schemas.openxmlformats.org/drawingml/2006/wordprocessingDrawing" xmlns:w10="urn:schemas-microsoft-com:office:word" xmlns:w="http://schemas.openxmlformats.org/wordprocessingml/2006/main" xmlns:w14="http://schemas.microsoft.com/office/word/2010/wordml" xmlns:w15="http://schemas.microsoft.com/office/word/2012/wordml" xmlns:w16cex="http://schemas.microsoft.com/office/word/2018/wordml/cex" xmlns:w16cid="http://schemas.microsoft.com/office/word/2016/wordml/cid" xmlns:w16="http://schemas.microsoft.com/office/word/2018/wordml" xmlns:w16sdtdh="http://schemas.microsoft.com/office/word/2020/wordml/sdtdatahash" xmlns:w16se="http://schemas.microsoft.com/office/word/2015/wordml/symex" xmlns:wpg="http://schemas.microsoft.com/office/word/2010/wordprocessingGroup" xmlns:wpi="http://schemas.microsoft.com/office/word/2010/wordprocessingInk" xmlns:wne="http://schemas.microsoft.com/office/word/2006/wordml" xmlns:wps="http://schemas.microsoft.com/office/word/2010/wordprocessingShape" mc:Ignorable="w14 w15 w16se w16cid w16 w16cex w16sdtdh wp14">
   <w:abstractNum w:abstractNumId="0" w15:restartNumberingAfterBreak="0">
     <w:nsid w:val="02FE6831"/>
     <w:multiLevelType w:val="hybridMultilevel"/>
@@ -5695,7 +5658,7 @@
 </file>
 
 <file path=word/styles.xml><?xml version="1.0" encoding="utf-8"?>
-<w:styles xmlns:mc="http://schemas.openxmlformats.org/markup-compatibility/2006" xmlns:r="http://schemas.openxmlformats.org/officeDocument/2006/relationships" xmlns:w="http://schemas.openxmlformats.org/wordprocessingml/2006/main" xmlns:w14="http://schemas.microsoft.com/office/word/2010/wordml" xmlns:w15="http://schemas.microsoft.com/office/word/2012/wordml" xmlns:w16cex="http://schemas.microsoft.com/office/word/2018/wordml/cex" xmlns:w16cid="http://schemas.microsoft.com/office/word/2016/wordml/cid" xmlns:w16="http://schemas.microsoft.com/office/word/2018/wordml" xmlns:w16se="http://schemas.microsoft.com/office/word/2015/wordml/symex" mc:Ignorable="w14 w15 w16se w16cid w16 w16cex">
+<w:styles xmlns:mc="http://schemas.openxmlformats.org/markup-compatibility/2006" xmlns:r="http://schemas.openxmlformats.org/officeDocument/2006/relationships" xmlns:w="http://schemas.openxmlformats.org/wordprocessingml/2006/main" xmlns:w14="http://schemas.microsoft.com/office/word/2010/wordml" xmlns:w15="http://schemas.microsoft.com/office/word/2012/wordml" xmlns:w16cex="http://schemas.microsoft.com/office/word/2018/wordml/cex" xmlns:w16cid="http://schemas.microsoft.com/office/word/2016/wordml/cid" xmlns:w16="http://schemas.microsoft.com/office/word/2018/wordml" xmlns:w16sdtdh="http://schemas.microsoft.com/office/word/2020/wordml/sdtdatahash" xmlns:w16se="http://schemas.microsoft.com/office/word/2015/wordml/symex" mc:Ignorable="w14 w15 w16se w16cid w16 w16cex w16sdtdh">
   <w:docDefaults>
     <w:rPrDefault>
       <w:rPr>

</xml_diff>